<commit_message>
Adding changes related to palindromes and others
</commit_message>
<xml_diff>
--- a/my.java.collection/resources/Important Readings.docx
+++ b/my.java.collection/resources/Important Readings.docx
@@ -32,87 +32,21 @@
         <w:rPr>
           <w:lang w:val="en-US"/>
         </w:rPr>
-        <w:t xml:space="preserve">1. Mention some of the object class </w:t>
-      </w:r>
-      <w:proofErr w:type="gramStart"/>
-      <w:r>
-        <w:rPr>
-          <w:lang w:val="en-US"/>
-        </w:rPr>
-        <w:t>methods ?</w:t>
-      </w:r>
-      <w:proofErr w:type="gramEnd"/>
-    </w:p>
-    <w:p>
-      <w:pPr>
-        <w:rPr>
-          <w:lang w:val="en-US"/>
-        </w:rPr>
-      </w:pPr>
-      <w:proofErr w:type="spellStart"/>
-      <w:r>
-        <w:rPr>
-          <w:lang w:val="en-US"/>
-        </w:rPr>
-        <w:t>Ans</w:t>
-      </w:r>
-      <w:proofErr w:type="spellEnd"/>
-      <w:r>
-        <w:rPr>
-          <w:lang w:val="en-US"/>
-        </w:rPr>
-        <w:t xml:space="preserve">: equals, </w:t>
-      </w:r>
-      <w:proofErr w:type="spellStart"/>
-      <w:r>
-        <w:rPr>
-          <w:lang w:val="en-US"/>
-        </w:rPr>
-        <w:t>hashCode</w:t>
-      </w:r>
-      <w:proofErr w:type="spellEnd"/>
-      <w:r>
-        <w:rPr>
-          <w:lang w:val="en-US"/>
-        </w:rPr>
-        <w:t xml:space="preserve">, wait, notify, </w:t>
-      </w:r>
-      <w:proofErr w:type="spellStart"/>
-      <w:r>
-        <w:rPr>
-          <w:lang w:val="en-US"/>
-        </w:rPr>
-        <w:t>notifyAll</w:t>
-      </w:r>
-      <w:proofErr w:type="spellEnd"/>
-      <w:r>
-        <w:rPr>
-          <w:lang w:val="en-US"/>
-        </w:rPr>
-        <w:t xml:space="preserve">, clone (if </w:t>
-      </w:r>
-      <w:proofErr w:type="spellStart"/>
-      <w:r>
-        <w:rPr>
-          <w:lang w:val="en-US"/>
-        </w:rPr>
-        <w:t>cloneable</w:t>
-      </w:r>
-      <w:proofErr w:type="spellEnd"/>
-      <w:r>
-        <w:rPr>
-          <w:lang w:val="en-US"/>
-        </w:rPr>
-        <w:t xml:space="preserve"> is implemented), </w:t>
-      </w:r>
-      <w:proofErr w:type="spellStart"/>
-      <w:r>
-        <w:rPr>
-          <w:lang w:val="en-US"/>
-        </w:rPr>
-        <w:t>getClass</w:t>
-      </w:r>
-      <w:proofErr w:type="spellEnd"/>
+        <w:t>1. Mention some of the object class methods ?</w:t>
+      </w:r>
+    </w:p>
+    <w:p>
+      <w:pPr>
+        <w:rPr>
+          <w:lang w:val="en-US"/>
+        </w:rPr>
+      </w:pPr>
+      <w:r>
+        <w:rPr>
+          <w:lang w:val="en-US"/>
+        </w:rPr>
+        <w:t>Ans: equals, hashCode, wait, notify, notifyAll, clone (if cloneable is implemented), getClass</w:t>
+      </w:r>
     </w:p>
     <w:p>
       <w:pPr>
@@ -1267,90 +1201,20 @@
         <w:rPr>
           <w:lang w:val="en-US"/>
         </w:rPr>
-        <w:t xml:space="preserve">If </w:t>
-      </w:r>
-      <w:proofErr w:type="spellStart"/>
-      <w:r>
-        <w:rPr>
-          <w:lang w:val="en-US"/>
-        </w:rPr>
-        <w:t>SuperClass</w:t>
-      </w:r>
-      <w:proofErr w:type="spellEnd"/>
-      <w:r>
-        <w:rPr>
-          <w:lang w:val="en-US"/>
-        </w:rPr>
-        <w:t xml:space="preserve"> does not declare an exception, then the </w:t>
-      </w:r>
-      <w:proofErr w:type="spellStart"/>
-      <w:r>
-        <w:rPr>
-          <w:lang w:val="en-US"/>
-        </w:rPr>
-        <w:t>SubClass</w:t>
-      </w:r>
-      <w:proofErr w:type="spellEnd"/>
-      <w:r>
-        <w:rPr>
-          <w:lang w:val="en-US"/>
-        </w:rPr>
-        <w:t xml:space="preserve"> can only declare unchecked exceptions, but not the checked exceptions.</w:t>
-      </w:r>
-    </w:p>
-    <w:p>
-      <w:pPr>
-        <w:rPr>
-          <w:lang w:val="en-US"/>
-        </w:rPr>
-      </w:pPr>
-      <w:r>
-        <w:rPr>
-          <w:lang w:val="en-US"/>
-        </w:rPr>
-        <w:t xml:space="preserve">If </w:t>
-      </w:r>
-      <w:proofErr w:type="spellStart"/>
-      <w:r>
-        <w:rPr>
-          <w:lang w:val="en-US"/>
-        </w:rPr>
-        <w:t>SuperClass</w:t>
-      </w:r>
-      <w:proofErr w:type="spellEnd"/>
-      <w:r>
-        <w:rPr>
-          <w:lang w:val="en-US"/>
-        </w:rPr>
-        <w:t xml:space="preserve"> declares an exception, then the </w:t>
-      </w:r>
-      <w:proofErr w:type="spellStart"/>
-      <w:r>
-        <w:rPr>
-          <w:lang w:val="en-US"/>
-        </w:rPr>
-        <w:t>SubClass</w:t>
-      </w:r>
-      <w:proofErr w:type="spellEnd"/>
-      <w:r>
-        <w:rPr>
-          <w:lang w:val="en-US"/>
-        </w:rPr>
-        <w:t xml:space="preserve"> can only declare the child exceptions of the exception declared by the </w:t>
-      </w:r>
-      <w:proofErr w:type="spellStart"/>
-      <w:r>
-        <w:rPr>
-          <w:lang w:val="en-US"/>
-        </w:rPr>
-        <w:t>SuperClass</w:t>
-      </w:r>
-      <w:proofErr w:type="spellEnd"/>
-      <w:r>
-        <w:rPr>
-          <w:lang w:val="en-US"/>
-        </w:rPr>
-        <w:t>, but not any other exception.</w:t>
+        <w:t>If SuperClass does not declare an exception, then the SubClass can only declare unchecked exceptions, but not the checked exceptions.</w:t>
+      </w:r>
+    </w:p>
+    <w:p>
+      <w:pPr>
+        <w:rPr>
+          <w:lang w:val="en-US"/>
+        </w:rPr>
+      </w:pPr>
+      <w:r>
+        <w:rPr>
+          <w:lang w:val="en-US"/>
+        </w:rPr>
+        <w:t>If SuperClass declares an exception, then the SubClass can only declare the child exceptions of the exception declared by the SuperClass, but not any other exception.</w:t>
       </w:r>
     </w:p>
     <w:p>
@@ -1379,49 +1243,11 @@
           <w:lang w:val="en-US"/>
         </w:rPr>
       </w:pPr>
-      <w:proofErr w:type="spellStart"/>
-      <w:proofErr w:type="gramStart"/>
-      <w:r>
-        <w:rPr>
-          <w:lang w:val="en-US"/>
-        </w:rPr>
-        <w:t>ex.getMessage</w:t>
-      </w:r>
-      <w:proofErr w:type="spellEnd"/>
-      <w:proofErr w:type="gramEnd"/>
-      <w:r>
-        <w:rPr>
-          <w:lang w:val="en-US"/>
-        </w:rPr>
-        <w:t xml:space="preserve">(), </w:t>
-      </w:r>
-      <w:proofErr w:type="spellStart"/>
-      <w:r>
-        <w:rPr>
-          <w:lang w:val="en-US"/>
-        </w:rPr>
-        <w:t>ex.getCause</w:t>
-      </w:r>
-      <w:proofErr w:type="spellEnd"/>
-      <w:r>
-        <w:rPr>
-          <w:lang w:val="en-US"/>
-        </w:rPr>
-        <w:t xml:space="preserve">(), </w:t>
-      </w:r>
-      <w:proofErr w:type="spellStart"/>
-      <w:r>
-        <w:rPr>
-          <w:lang w:val="en-US"/>
-        </w:rPr>
-        <w:t>ex.getLocalizedMessage</w:t>
-      </w:r>
-      <w:proofErr w:type="spellEnd"/>
-      <w:r>
-        <w:rPr>
-          <w:lang w:val="en-US"/>
-        </w:rPr>
-        <w:t>()</w:t>
+      <w:r>
+        <w:rPr>
+          <w:lang w:val="en-US"/>
+        </w:rPr>
+        <w:t>ex.getMessage(), ex.getCause(), ex.getLocalizedMessage()</w:t>
       </w:r>
     </w:p>
     <w:p>
@@ -1479,27 +1305,7 @@
           <w:u w:val="none"/>
           <w:lang w:val="en-US"/>
         </w:rPr>
-        <w:t xml:space="preserve">6. </w:t>
-      </w:r>
-      <w:proofErr w:type="spellStart"/>
-      <w:r>
-        <w:rPr>
-          <w:rStyle w:val="Hyperlink"/>
-          <w:color w:val="000000" w:themeColor="text1"/>
-          <w:u w:val="none"/>
-          <w:lang w:val="en-US"/>
-        </w:rPr>
-        <w:t>Arrays.asList</w:t>
-      </w:r>
-      <w:proofErr w:type="spellEnd"/>
-      <w:r>
-        <w:rPr>
-          <w:rStyle w:val="Hyperlink"/>
-          <w:color w:val="000000" w:themeColor="text1"/>
-          <w:u w:val="none"/>
-          <w:lang w:val="en-US"/>
-        </w:rPr>
-        <w:t>(array)</w:t>
+        <w:t>6. Arrays.asList(array)</w:t>
       </w:r>
       <w:r>
         <w:rPr>
@@ -1639,23 +1445,7 @@
           <w:color w:val="000000" w:themeColor="text1"/>
           <w:lang w:val="en-US"/>
         </w:rPr>
-        <w:t xml:space="preserve">7. Static Class Loading </w:t>
-      </w:r>
-      <w:proofErr w:type="gramStart"/>
-      <w:r>
-        <w:rPr>
-          <w:color w:val="000000" w:themeColor="text1"/>
-          <w:lang w:val="en-US"/>
-        </w:rPr>
-        <w:t>vs</w:t>
-      </w:r>
-      <w:proofErr w:type="gramEnd"/>
-      <w:r>
-        <w:rPr>
-          <w:color w:val="000000" w:themeColor="text1"/>
-          <w:lang w:val="en-US"/>
-        </w:rPr>
-        <w:t xml:space="preserve"> Dynamic Class Loading</w:t>
+        <w:t>7. Static Class Loading vs Dynamic Class Loading</w:t>
       </w:r>
     </w:p>
     <w:p>
@@ -1706,15 +1496,7 @@
           <w:color w:val="000000" w:themeColor="text1"/>
           <w:lang w:val="en-US"/>
         </w:rPr>
-        <w:t xml:space="preserve">nonymous </w:t>
-      </w:r>
-      <w:proofErr w:type="gramStart"/>
-      <w:r>
-        <w:rPr>
-          <w:color w:val="000000" w:themeColor="text1"/>
-          <w:lang w:val="en-US"/>
-        </w:rPr>
-        <w:t>class</w:t>
+        <w:t>nonymous class</w:t>
       </w:r>
       <w:r>
         <w:rPr>
@@ -1723,7 +1505,6 @@
         </w:rPr>
         <w:t xml:space="preserve"> ??</w:t>
       </w:r>
-      <w:proofErr w:type="gramEnd"/>
     </w:p>
     <w:p>
       <w:pPr>
@@ -2086,23 +1867,7 @@
           <w:color w:val="000000" w:themeColor="text1"/>
           <w:lang w:val="en-US"/>
         </w:rPr>
-        <w:t xml:space="preserve">When the data must be </w:t>
-      </w:r>
-      <w:proofErr w:type="spellStart"/>
-      <w:r>
-        <w:rPr>
-          <w:color w:val="000000" w:themeColor="text1"/>
-          <w:lang w:val="en-US"/>
-        </w:rPr>
-        <w:t>consisten</w:t>
-      </w:r>
-      <w:proofErr w:type="spellEnd"/>
-      <w:r>
-        <w:rPr>
-          <w:color w:val="000000" w:themeColor="text1"/>
-          <w:lang w:val="en-US"/>
-        </w:rPr>
-        <w:t xml:space="preserve"> without leaving room for error when using a relational database. SQL.</w:t>
+        <w:t>When the data must be consisten without leaving room for error when using a relational database. SQL.</w:t>
       </w:r>
     </w:p>
     <w:p>
@@ -2132,79 +1897,70 @@
           <w:color w:val="000000" w:themeColor="text1"/>
           <w:lang w:val="en-US"/>
         </w:rPr>
-        <w:t xml:space="preserve">When the </w:t>
-      </w:r>
-      <w:proofErr w:type="spellStart"/>
-      <w:r>
-        <w:rPr>
-          <w:color w:val="000000" w:themeColor="text1"/>
-          <w:lang w:val="en-US"/>
-        </w:rPr>
-        <w:t>datastructures</w:t>
-      </w:r>
-      <w:proofErr w:type="spellEnd"/>
-      <w:r>
-        <w:rPr>
-          <w:color w:val="000000" w:themeColor="text1"/>
-          <w:lang w:val="en-US"/>
-        </w:rPr>
-        <w:t xml:space="preserve"> we manage are variable. NoSQL.</w:t>
+        <w:t>When the datastructures we manage are variable. NoSQL.</w:t>
+      </w:r>
+    </w:p>
+    <w:p>
+      <w:pPr>
+        <w:rPr>
+          <w:color w:val="000000" w:themeColor="text1"/>
+          <w:lang w:val="en-US"/>
+        </w:rPr>
+      </w:pPr>
+      <w:r>
+        <w:rPr>
+          <w:color w:val="000000" w:themeColor="text1"/>
+          <w:lang w:val="en-US"/>
+        </w:rPr>
+        <w:t>For analyzing large quantities of data in read mode only. NoSQL.</w:t>
+      </w:r>
+    </w:p>
+    <w:p>
+      <w:pPr>
+        <w:rPr>
+          <w:color w:val="000000" w:themeColor="text1"/>
+          <w:lang w:val="en-US"/>
+        </w:rPr>
+      </w:pPr>
+      <w:r>
+        <w:rPr>
+          <w:color w:val="000000" w:themeColor="text1"/>
+          <w:lang w:val="en-US"/>
+        </w:rPr>
+        <w:t>Event capture and processing. NoSQL</w:t>
+      </w:r>
+    </w:p>
+    <w:p>
+      <w:pPr>
+        <w:rPr>
+          <w:color w:val="000000" w:themeColor="text1"/>
+          <w:lang w:val="en-US"/>
+        </w:rPr>
+      </w:pPr>
+      <w:r>
+        <w:rPr>
+          <w:color w:val="000000" w:themeColor="text1"/>
+          <w:lang w:val="en-US"/>
+        </w:rPr>
+        <w:t>Online stores with complex intelligence engines. NoSQL</w:t>
+      </w:r>
+    </w:p>
+    <w:p>
+      <w:pPr>
+        <w:rPr>
+          <w:color w:val="000000" w:themeColor="text1"/>
+          <w:lang w:val="en-US"/>
+        </w:rPr>
+      </w:pPr>
+      <w:r>
+        <w:rPr>
+          <w:color w:val="000000" w:themeColor="text1"/>
+          <w:lang w:val="en-US"/>
+        </w:rPr>
+        <w:t>Int can be converted to char and not Integer. Hence we have to take int value from integer and then type cast it to char.</w:t>
       </w:r>
       <w:bookmarkStart w:id="0" w:name="_GoBack"/>
       <w:bookmarkEnd w:id="0"/>
-    </w:p>
-    <w:p>
-      <w:pPr>
-        <w:rPr>
-          <w:color w:val="000000" w:themeColor="text1"/>
-          <w:lang w:val="en-US"/>
-        </w:rPr>
-      </w:pPr>
-      <w:r>
-        <w:rPr>
-          <w:color w:val="000000" w:themeColor="text1"/>
-          <w:lang w:val="en-US"/>
-        </w:rPr>
-        <w:t>For analyzing large quantities of data in read mode only. NoSQL.</w:t>
-      </w:r>
-    </w:p>
-    <w:p>
-      <w:pPr>
-        <w:rPr>
-          <w:color w:val="000000" w:themeColor="text1"/>
-          <w:lang w:val="en-US"/>
-        </w:rPr>
-      </w:pPr>
-      <w:r>
-        <w:rPr>
-          <w:color w:val="000000" w:themeColor="text1"/>
-          <w:lang w:val="en-US"/>
-        </w:rPr>
-        <w:t>Event capture and processing. NoSQL</w:t>
-      </w:r>
-    </w:p>
-    <w:p>
-      <w:pPr>
-        <w:rPr>
-          <w:color w:val="000000" w:themeColor="text1"/>
-          <w:lang w:val="en-US"/>
-        </w:rPr>
-      </w:pPr>
-      <w:r>
-        <w:rPr>
-          <w:color w:val="000000" w:themeColor="text1"/>
-          <w:lang w:val="en-US"/>
-        </w:rPr>
-        <w:t>Online stores with complex intelligence engines. NoSQL</w:t>
-      </w:r>
-    </w:p>
-    <w:p>
-      <w:pPr>
-        <w:rPr>
-          <w:color w:val="000000" w:themeColor="text1"/>
-          <w:lang w:val="en-US"/>
-        </w:rPr>
-      </w:pPr>
     </w:p>
     <w:sectPr>
       <w:pgSz w:w="11900" w:h="16840"/>

</xml_diff>

<commit_message>
Adding some string and DP problems
</commit_message>
<xml_diff>
--- a/my.java.collection/resources/Important Readings.docx
+++ b/my.java.collection/resources/Important Readings.docx
@@ -32,21 +32,87 @@
         <w:rPr>
           <w:lang w:val="en-US"/>
         </w:rPr>
-        <w:t>1. Mention some of the object class methods ?</w:t>
-      </w:r>
-    </w:p>
-    <w:p>
-      <w:pPr>
-        <w:rPr>
-          <w:lang w:val="en-US"/>
-        </w:rPr>
-      </w:pPr>
-      <w:r>
-        <w:rPr>
-          <w:lang w:val="en-US"/>
-        </w:rPr>
-        <w:t>Ans: equals, hashCode, wait, notify, notifyAll, clone (if cloneable is implemented), getClass</w:t>
-      </w:r>
+        <w:t xml:space="preserve">1. Mention some of the object class </w:t>
+      </w:r>
+      <w:proofErr w:type="gramStart"/>
+      <w:r>
+        <w:rPr>
+          <w:lang w:val="en-US"/>
+        </w:rPr>
+        <w:t>methods ?</w:t>
+      </w:r>
+      <w:proofErr w:type="gramEnd"/>
+    </w:p>
+    <w:p>
+      <w:pPr>
+        <w:rPr>
+          <w:lang w:val="en-US"/>
+        </w:rPr>
+      </w:pPr>
+      <w:proofErr w:type="spellStart"/>
+      <w:r>
+        <w:rPr>
+          <w:lang w:val="en-US"/>
+        </w:rPr>
+        <w:t>Ans</w:t>
+      </w:r>
+      <w:proofErr w:type="spellEnd"/>
+      <w:r>
+        <w:rPr>
+          <w:lang w:val="en-US"/>
+        </w:rPr>
+        <w:t xml:space="preserve">: equals, </w:t>
+      </w:r>
+      <w:proofErr w:type="spellStart"/>
+      <w:r>
+        <w:rPr>
+          <w:lang w:val="en-US"/>
+        </w:rPr>
+        <w:t>hashCode</w:t>
+      </w:r>
+      <w:proofErr w:type="spellEnd"/>
+      <w:r>
+        <w:rPr>
+          <w:lang w:val="en-US"/>
+        </w:rPr>
+        <w:t xml:space="preserve">, wait, notify, </w:t>
+      </w:r>
+      <w:proofErr w:type="spellStart"/>
+      <w:r>
+        <w:rPr>
+          <w:lang w:val="en-US"/>
+        </w:rPr>
+        <w:t>notifyAll</w:t>
+      </w:r>
+      <w:proofErr w:type="spellEnd"/>
+      <w:r>
+        <w:rPr>
+          <w:lang w:val="en-US"/>
+        </w:rPr>
+        <w:t xml:space="preserve">, clone (if </w:t>
+      </w:r>
+      <w:proofErr w:type="spellStart"/>
+      <w:r>
+        <w:rPr>
+          <w:lang w:val="en-US"/>
+        </w:rPr>
+        <w:t>cloneable</w:t>
+      </w:r>
+      <w:proofErr w:type="spellEnd"/>
+      <w:r>
+        <w:rPr>
+          <w:lang w:val="en-US"/>
+        </w:rPr>
+        <w:t xml:space="preserve"> is implemented), </w:t>
+      </w:r>
+      <w:proofErr w:type="spellStart"/>
+      <w:r>
+        <w:rPr>
+          <w:lang w:val="en-US"/>
+        </w:rPr>
+        <w:t>getClass</w:t>
+      </w:r>
+      <w:proofErr w:type="spellEnd"/>
     </w:p>
     <w:p>
       <w:pPr>
@@ -1201,20 +1267,90 @@
         <w:rPr>
           <w:lang w:val="en-US"/>
         </w:rPr>
-        <w:t>If SuperClass does not declare an exception, then the SubClass can only declare unchecked exceptions, but not the checked exceptions.</w:t>
-      </w:r>
-    </w:p>
-    <w:p>
-      <w:pPr>
-        <w:rPr>
-          <w:lang w:val="en-US"/>
-        </w:rPr>
-      </w:pPr>
-      <w:r>
-        <w:rPr>
-          <w:lang w:val="en-US"/>
-        </w:rPr>
-        <w:t>If SuperClass declares an exception, then the SubClass can only declare the child exceptions of the exception declared by the SuperClass, but not any other exception.</w:t>
+        <w:t xml:space="preserve">If </w:t>
+      </w:r>
+      <w:proofErr w:type="spellStart"/>
+      <w:r>
+        <w:rPr>
+          <w:lang w:val="en-US"/>
+        </w:rPr>
+        <w:t>SuperClass</w:t>
+      </w:r>
+      <w:proofErr w:type="spellEnd"/>
+      <w:r>
+        <w:rPr>
+          <w:lang w:val="en-US"/>
+        </w:rPr>
+        <w:t xml:space="preserve"> does not declare an exception, then the </w:t>
+      </w:r>
+      <w:proofErr w:type="spellStart"/>
+      <w:r>
+        <w:rPr>
+          <w:lang w:val="en-US"/>
+        </w:rPr>
+        <w:t>SubClass</w:t>
+      </w:r>
+      <w:proofErr w:type="spellEnd"/>
+      <w:r>
+        <w:rPr>
+          <w:lang w:val="en-US"/>
+        </w:rPr>
+        <w:t xml:space="preserve"> can only declare unchecked exceptions, but not the checked exceptions.</w:t>
+      </w:r>
+    </w:p>
+    <w:p>
+      <w:pPr>
+        <w:rPr>
+          <w:lang w:val="en-US"/>
+        </w:rPr>
+      </w:pPr>
+      <w:r>
+        <w:rPr>
+          <w:lang w:val="en-US"/>
+        </w:rPr>
+        <w:t xml:space="preserve">If </w:t>
+      </w:r>
+      <w:proofErr w:type="spellStart"/>
+      <w:r>
+        <w:rPr>
+          <w:lang w:val="en-US"/>
+        </w:rPr>
+        <w:t>SuperClass</w:t>
+      </w:r>
+      <w:proofErr w:type="spellEnd"/>
+      <w:r>
+        <w:rPr>
+          <w:lang w:val="en-US"/>
+        </w:rPr>
+        <w:t xml:space="preserve"> declares an exception, then the </w:t>
+      </w:r>
+      <w:proofErr w:type="spellStart"/>
+      <w:r>
+        <w:rPr>
+          <w:lang w:val="en-US"/>
+        </w:rPr>
+        <w:t>SubClass</w:t>
+      </w:r>
+      <w:proofErr w:type="spellEnd"/>
+      <w:r>
+        <w:rPr>
+          <w:lang w:val="en-US"/>
+        </w:rPr>
+        <w:t xml:space="preserve"> can only declare the child exceptions of the exception declared by the </w:t>
+      </w:r>
+      <w:proofErr w:type="spellStart"/>
+      <w:r>
+        <w:rPr>
+          <w:lang w:val="en-US"/>
+        </w:rPr>
+        <w:t>SuperClass</w:t>
+      </w:r>
+      <w:proofErr w:type="spellEnd"/>
+      <w:r>
+        <w:rPr>
+          <w:lang w:val="en-US"/>
+        </w:rPr>
+        <w:t>, but not any other exception.</w:t>
       </w:r>
     </w:p>
     <w:p>
@@ -1243,11 +1379,49 @@
           <w:lang w:val="en-US"/>
         </w:rPr>
       </w:pPr>
-      <w:r>
-        <w:rPr>
-          <w:lang w:val="en-US"/>
-        </w:rPr>
-        <w:t>ex.getMessage(), ex.getCause(), ex.getLocalizedMessage()</w:t>
+      <w:proofErr w:type="spellStart"/>
+      <w:proofErr w:type="gramStart"/>
+      <w:r>
+        <w:rPr>
+          <w:lang w:val="en-US"/>
+        </w:rPr>
+        <w:t>ex.getMessage</w:t>
+      </w:r>
+      <w:proofErr w:type="spellEnd"/>
+      <w:proofErr w:type="gramEnd"/>
+      <w:r>
+        <w:rPr>
+          <w:lang w:val="en-US"/>
+        </w:rPr>
+        <w:t xml:space="preserve">(), </w:t>
+      </w:r>
+      <w:proofErr w:type="spellStart"/>
+      <w:r>
+        <w:rPr>
+          <w:lang w:val="en-US"/>
+        </w:rPr>
+        <w:t>ex.getCause</w:t>
+      </w:r>
+      <w:proofErr w:type="spellEnd"/>
+      <w:r>
+        <w:rPr>
+          <w:lang w:val="en-US"/>
+        </w:rPr>
+        <w:t xml:space="preserve">(), </w:t>
+      </w:r>
+      <w:proofErr w:type="spellStart"/>
+      <w:r>
+        <w:rPr>
+          <w:lang w:val="en-US"/>
+        </w:rPr>
+        <w:t>ex.getLocalizedMessage</w:t>
+      </w:r>
+      <w:proofErr w:type="spellEnd"/>
+      <w:r>
+        <w:rPr>
+          <w:lang w:val="en-US"/>
+        </w:rPr>
+        <w:t>()</w:t>
       </w:r>
     </w:p>
     <w:p>
@@ -1305,7 +1479,27 @@
           <w:u w:val="none"/>
           <w:lang w:val="en-US"/>
         </w:rPr>
-        <w:t>6. Arrays.asList(array)</w:t>
+        <w:t xml:space="preserve">6. </w:t>
+      </w:r>
+      <w:proofErr w:type="spellStart"/>
+      <w:r>
+        <w:rPr>
+          <w:rStyle w:val="Hyperlink"/>
+          <w:color w:val="000000" w:themeColor="text1"/>
+          <w:u w:val="none"/>
+          <w:lang w:val="en-US"/>
+        </w:rPr>
+        <w:t>Arrays.asList</w:t>
+      </w:r>
+      <w:proofErr w:type="spellEnd"/>
+      <w:r>
+        <w:rPr>
+          <w:rStyle w:val="Hyperlink"/>
+          <w:color w:val="000000" w:themeColor="text1"/>
+          <w:u w:val="none"/>
+          <w:lang w:val="en-US"/>
+        </w:rPr>
+        <w:t>(array)</w:t>
       </w:r>
       <w:r>
         <w:rPr>
@@ -1445,7 +1639,23 @@
           <w:color w:val="000000" w:themeColor="text1"/>
           <w:lang w:val="en-US"/>
         </w:rPr>
-        <w:t>7. Static Class Loading vs Dynamic Class Loading</w:t>
+        <w:t xml:space="preserve">7. Static Class Loading </w:t>
+      </w:r>
+      <w:proofErr w:type="gramStart"/>
+      <w:r>
+        <w:rPr>
+          <w:color w:val="000000" w:themeColor="text1"/>
+          <w:lang w:val="en-US"/>
+        </w:rPr>
+        <w:t>vs</w:t>
+      </w:r>
+      <w:proofErr w:type="gramEnd"/>
+      <w:r>
+        <w:rPr>
+          <w:color w:val="000000" w:themeColor="text1"/>
+          <w:lang w:val="en-US"/>
+        </w:rPr>
+        <w:t xml:space="preserve"> Dynamic Class Loading</w:t>
       </w:r>
     </w:p>
     <w:p>
@@ -1496,7 +1706,15 @@
           <w:color w:val="000000" w:themeColor="text1"/>
           <w:lang w:val="en-US"/>
         </w:rPr>
-        <w:t>nonymous class</w:t>
+        <w:t xml:space="preserve">nonymous </w:t>
+      </w:r>
+      <w:proofErr w:type="gramStart"/>
+      <w:r>
+        <w:rPr>
+          <w:color w:val="000000" w:themeColor="text1"/>
+          <w:lang w:val="en-US"/>
+        </w:rPr>
+        <w:t>class</w:t>
       </w:r>
       <w:r>
         <w:rPr>
@@ -1505,6 +1723,7 @@
         </w:rPr>
         <w:t xml:space="preserve"> ??</w:t>
       </w:r>
+      <w:proofErr w:type="gramEnd"/>
     </w:p>
     <w:p>
       <w:pPr>
@@ -1867,7 +2086,23 @@
           <w:color w:val="000000" w:themeColor="text1"/>
           <w:lang w:val="en-US"/>
         </w:rPr>
-        <w:t>When the data must be consisten without leaving room for error when using a relational database. SQL.</w:t>
+        <w:t xml:space="preserve">When the data must be </w:t>
+      </w:r>
+      <w:proofErr w:type="spellStart"/>
+      <w:r>
+        <w:rPr>
+          <w:color w:val="000000" w:themeColor="text1"/>
+          <w:lang w:val="en-US"/>
+        </w:rPr>
+        <w:t>consisten</w:t>
+      </w:r>
+      <w:proofErr w:type="spellEnd"/>
+      <w:r>
+        <w:rPr>
+          <w:color w:val="000000" w:themeColor="text1"/>
+          <w:lang w:val="en-US"/>
+        </w:rPr>
+        <w:t xml:space="preserve"> without leaving room for error when using a relational database. SQL.</w:t>
       </w:r>
     </w:p>
     <w:p>
@@ -1897,7 +2132,23 @@
           <w:color w:val="000000" w:themeColor="text1"/>
           <w:lang w:val="en-US"/>
         </w:rPr>
-        <w:t>When the datastructures we manage are variable. NoSQL.</w:t>
+        <w:t xml:space="preserve">When the </w:t>
+      </w:r>
+      <w:proofErr w:type="spellStart"/>
+      <w:r>
+        <w:rPr>
+          <w:color w:val="000000" w:themeColor="text1"/>
+          <w:lang w:val="en-US"/>
+        </w:rPr>
+        <w:t>datastructures</w:t>
+      </w:r>
+      <w:proofErr w:type="spellEnd"/>
+      <w:r>
+        <w:rPr>
+          <w:color w:val="000000" w:themeColor="text1"/>
+          <w:lang w:val="en-US"/>
+        </w:rPr>
+        <w:t xml:space="preserve"> we manage are variable. NoSQL.</w:t>
       </w:r>
     </w:p>
     <w:p>
@@ -1952,15 +2203,319 @@
           <w:lang w:val="en-US"/>
         </w:rPr>
       </w:pPr>
-      <w:r>
-        <w:rPr>
-          <w:color w:val="000000" w:themeColor="text1"/>
-          <w:lang w:val="en-US"/>
-        </w:rPr>
-        <w:t>Int can be converted to char and not Integer. Hence we have to take int value from integer and then type cast it to char.</w:t>
+      <w:proofErr w:type="spellStart"/>
+      <w:r>
+        <w:rPr>
+          <w:color w:val="000000" w:themeColor="text1"/>
+          <w:lang w:val="en-US"/>
+        </w:rPr>
+        <w:t>Int</w:t>
+      </w:r>
+      <w:proofErr w:type="spellEnd"/>
+      <w:r>
+        <w:rPr>
+          <w:color w:val="000000" w:themeColor="text1"/>
+          <w:lang w:val="en-US"/>
+        </w:rPr>
+        <w:t xml:space="preserve"> can be converted to char and not Integer. Hence we have to take </w:t>
+      </w:r>
+      <w:proofErr w:type="spellStart"/>
+      <w:r>
+        <w:rPr>
+          <w:color w:val="000000" w:themeColor="text1"/>
+          <w:lang w:val="en-US"/>
+        </w:rPr>
+        <w:t>int</w:t>
+      </w:r>
+      <w:proofErr w:type="spellEnd"/>
+      <w:r>
+        <w:rPr>
+          <w:color w:val="000000" w:themeColor="text1"/>
+          <w:lang w:val="en-US"/>
+        </w:rPr>
+        <w:t xml:space="preserve"> value from integer and then type cast it to char.</w:t>
+      </w:r>
+    </w:p>
+    <w:p>
+      <w:pPr>
+        <w:rPr>
+          <w:color w:val="000000" w:themeColor="text1"/>
+          <w:lang w:val="en-US"/>
+        </w:rPr>
+      </w:pPr>
+    </w:p>
+    <w:p>
+      <w:pPr>
+        <w:rPr>
+          <w:rStyle w:val="Hyperlink"/>
+          <w:lang w:val="en-US"/>
+        </w:rPr>
+      </w:pPr>
+      <w:proofErr w:type="spellStart"/>
+      <w:r>
+        <w:rPr>
+          <w:color w:val="000000" w:themeColor="text1"/>
+          <w:lang w:val="en-US"/>
+        </w:rPr>
+        <w:t>HashMap</w:t>
+      </w:r>
+      <w:proofErr w:type="spellEnd"/>
+      <w:r>
+        <w:rPr>
+          <w:color w:val="000000" w:themeColor="text1"/>
+          <w:lang w:val="en-US"/>
+        </w:rPr>
+        <w:t xml:space="preserve"> vs </w:t>
+      </w:r>
+      <w:proofErr w:type="spellStart"/>
+      <w:r>
+        <w:rPr>
+          <w:color w:val="000000" w:themeColor="text1"/>
+          <w:lang w:val="en-US"/>
+        </w:rPr>
+        <w:t>TreeMap</w:t>
+      </w:r>
+      <w:proofErr w:type="spellEnd"/>
+      <w:r>
+        <w:rPr>
+          <w:color w:val="000000" w:themeColor="text1"/>
+          <w:lang w:val="en-US"/>
+        </w:rPr>
+        <w:t xml:space="preserve"> vs </w:t>
+      </w:r>
+      <w:proofErr w:type="spellStart"/>
+      <w:r>
+        <w:rPr>
+          <w:color w:val="000000" w:themeColor="text1"/>
+          <w:lang w:val="en-US"/>
+        </w:rPr>
+        <w:t>LinkedHashMap</w:t>
+      </w:r>
+      <w:proofErr w:type="spellEnd"/>
+      <w:r>
+        <w:rPr>
+          <w:color w:val="000000" w:themeColor="text1"/>
+          <w:lang w:val="en-US"/>
+        </w:rPr>
+        <w:t xml:space="preserve"> - </w:t>
+      </w:r>
+      <w:hyperlink r:id="rId10" w:history="1">
+        <w:r>
+          <w:rPr>
+            <w:rStyle w:val="Hyperlink"/>
+            <w:lang w:val="en-US"/>
+          </w:rPr>
+          <w:t>here</w:t>
+        </w:r>
+      </w:hyperlink>
+    </w:p>
+    <w:p>
+      <w:pPr>
+        <w:rPr>
+          <w:rStyle w:val="Hyperlink"/>
+          <w:lang w:val="en-US"/>
+        </w:rPr>
+      </w:pPr>
+    </w:p>
+    <w:p>
+      <w:pPr>
+        <w:rPr>
+          <w:color w:val="000000" w:themeColor="text1"/>
+          <w:lang w:val="en-US"/>
+        </w:rPr>
+      </w:pPr>
+      <w:r>
+        <w:rPr>
+          <w:color w:val="000000" w:themeColor="text1"/>
+          <w:lang w:val="en-US"/>
+        </w:rPr>
+        <w:t xml:space="preserve">You must override </w:t>
+      </w:r>
+      <w:proofErr w:type="spellStart"/>
+      <w:proofErr w:type="gramStart"/>
+      <w:r>
+        <w:rPr>
+          <w:color w:val="000000" w:themeColor="text1"/>
+          <w:lang w:val="en-US"/>
+        </w:rPr>
+        <w:t>hashCode</w:t>
+      </w:r>
+      <w:proofErr w:type="spellEnd"/>
+      <w:r>
+        <w:rPr>
+          <w:color w:val="000000" w:themeColor="text1"/>
+          <w:lang w:val="en-US"/>
+        </w:rPr>
+        <w:t>(</w:t>
+      </w:r>
+      <w:proofErr w:type="gramEnd"/>
+      <w:r>
+        <w:rPr>
+          <w:color w:val="000000" w:themeColor="text1"/>
+          <w:lang w:val="en-US"/>
+        </w:rPr>
+        <w:t xml:space="preserve">) in every class that overrides equals(). Failure to do so will result in a violation of the general contract for </w:t>
+      </w:r>
+      <w:proofErr w:type="spellStart"/>
+      <w:r>
+        <w:rPr>
+          <w:color w:val="000000" w:themeColor="text1"/>
+          <w:lang w:val="en-US"/>
+        </w:rPr>
+        <w:t>Object.hashCode</w:t>
+      </w:r>
+      <w:proofErr w:type="spellEnd"/>
+      <w:r>
+        <w:rPr>
+          <w:color w:val="000000" w:themeColor="text1"/>
+          <w:lang w:val="en-US"/>
+        </w:rPr>
+        <w:t>(), which wil</w:t>
       </w:r>
       <w:bookmarkStart w:id="0" w:name="_GoBack"/>
       <w:bookmarkEnd w:id="0"/>
+      <w:r>
+        <w:rPr>
+          <w:color w:val="000000" w:themeColor="text1"/>
+          <w:lang w:val="en-US"/>
+        </w:rPr>
+        <w:t xml:space="preserve">l prevent your class from functioning properly in conjunction with all hash-based collections, including </w:t>
+      </w:r>
+      <w:proofErr w:type="spellStart"/>
+      <w:r>
+        <w:rPr>
+          <w:color w:val="000000" w:themeColor="text1"/>
+          <w:lang w:val="en-US"/>
+        </w:rPr>
+        <w:t>HashMap</w:t>
+      </w:r>
+      <w:proofErr w:type="spellEnd"/>
+      <w:r>
+        <w:rPr>
+          <w:color w:val="000000" w:themeColor="text1"/>
+          <w:lang w:val="en-US"/>
+        </w:rPr>
+        <w:t xml:space="preserve">, </w:t>
+      </w:r>
+      <w:proofErr w:type="spellStart"/>
+      <w:r>
+        <w:rPr>
+          <w:color w:val="000000" w:themeColor="text1"/>
+          <w:lang w:val="en-US"/>
+        </w:rPr>
+        <w:t>HashSet</w:t>
+      </w:r>
+      <w:proofErr w:type="spellEnd"/>
+      <w:r>
+        <w:rPr>
+          <w:color w:val="000000" w:themeColor="text1"/>
+          <w:lang w:val="en-US"/>
+        </w:rPr>
+        <w:t xml:space="preserve">, and </w:t>
+      </w:r>
+      <w:proofErr w:type="spellStart"/>
+      <w:r>
+        <w:rPr>
+          <w:color w:val="000000" w:themeColor="text1"/>
+          <w:lang w:val="en-US"/>
+        </w:rPr>
+        <w:t>Hashtable</w:t>
+      </w:r>
+      <w:proofErr w:type="spellEnd"/>
+      <w:r>
+        <w:rPr>
+          <w:color w:val="000000" w:themeColor="text1"/>
+          <w:lang w:val="en-US"/>
+        </w:rPr>
+        <w:t>.</w:t>
+      </w:r>
+      <w:r>
+        <w:rPr>
+          <w:color w:val="000000" w:themeColor="text1"/>
+          <w:lang w:val="en-US"/>
+        </w:rPr>
+        <w:t xml:space="preserve"> – </w:t>
+      </w:r>
+      <w:hyperlink r:id="rId11" w:history="1">
+        <w:r>
+          <w:rPr>
+            <w:rStyle w:val="Hyperlink"/>
+            <w:lang w:val="en-US"/>
+          </w:rPr>
+          <w:t>here</w:t>
+        </w:r>
+      </w:hyperlink>
+      <w:r>
+        <w:rPr>
+          <w:color w:val="000000" w:themeColor="text1"/>
+          <w:lang w:val="en-US"/>
+        </w:rPr>
+        <w:t xml:space="preserve"> </w:t>
+      </w:r>
+      <w:hyperlink r:id="rId12" w:history="1">
+        <w:proofErr w:type="spellStart"/>
+        <w:r>
+          <w:rPr>
+            <w:rStyle w:val="Hyperlink"/>
+            <w:lang w:val="en-US"/>
+          </w:rPr>
+          <w:t>here</w:t>
+        </w:r>
+        <w:proofErr w:type="spellEnd"/>
+      </w:hyperlink>
+      <w:r>
+        <w:rPr>
+          <w:color w:val="000000" w:themeColor="text1"/>
+          <w:lang w:val="en-US"/>
+        </w:rPr>
+        <w:t xml:space="preserve">. </w:t>
+      </w:r>
+      <w:r>
+        <w:rPr>
+          <w:color w:val="000000" w:themeColor="text1"/>
+          <w:lang w:val="en-US"/>
+        </w:rPr>
+        <w:t xml:space="preserve">During the execution of the application, if </w:t>
+      </w:r>
+      <w:proofErr w:type="spellStart"/>
+      <w:r>
+        <w:rPr>
+          <w:color w:val="000000" w:themeColor="text1"/>
+          <w:lang w:val="en-US"/>
+        </w:rPr>
+        <w:t>hashCode</w:t>
+      </w:r>
+      <w:proofErr w:type="spellEnd"/>
+      <w:r>
+        <w:rPr>
+          <w:color w:val="000000" w:themeColor="text1"/>
+          <w:lang w:val="en-US"/>
+        </w:rPr>
+        <w:t>() is invoked more than once on the same Object then it must consistently return the same Integer value, provided no information used in equals(Object) comparison on the Object is modified.</w:t>
+      </w:r>
+      <w:r>
+        <w:rPr>
+          <w:color w:val="000000" w:themeColor="text1"/>
+          <w:lang w:val="en-US"/>
+        </w:rPr>
+        <w:t xml:space="preserve"> </w:t>
+      </w:r>
+    </w:p>
+    <w:p>
+      <w:pPr>
+        <w:rPr>
+          <w:color w:val="000000" w:themeColor="text1"/>
+          <w:lang w:val="en-US"/>
+        </w:rPr>
+      </w:pPr>
+    </w:p>
+    <w:p>
+      <w:pPr>
+        <w:rPr>
+          <w:color w:val="000000" w:themeColor="text1"/>
+          <w:lang w:val="en-US"/>
+        </w:rPr>
+      </w:pPr>
     </w:p>
     <w:sectPr>
       <w:pgSz w:w="11900" w:h="16840"/>

</xml_diff>

<commit_message>
Adding some DP and Graph problems
</commit_message>
<xml_diff>
--- a/my.java.collection/resources/Important Readings.docx
+++ b/my.java.collection/resources/Important Readings.docx
@@ -1241,7 +1241,7 @@
         </w:rPr>
         <w:t xml:space="preserve">3. </w:t>
       </w:r>
-      <w:hyperlink r:id="rId4" w:history="1">
+      <w:hyperlink r:id="rId5" w:history="1">
         <w:r>
           <w:rPr>
             <w:rStyle w:val="Hyperlink"/>
@@ -1444,7 +1444,7 @@
         </w:rPr>
         <w:t xml:space="preserve">5. External Sorting - </w:t>
       </w:r>
-      <w:hyperlink r:id="rId5" w:history="1">
+      <w:hyperlink r:id="rId6" w:history="1">
         <w:r>
           <w:rPr>
             <w:rStyle w:val="Hyperlink"/>
@@ -1585,7 +1585,7 @@
                     </pic:cNvPicPr>
                   </pic:nvPicPr>
                   <pic:blipFill>
-                    <a:blip r:embed="rId6">
+                    <a:blip r:embed="rId7">
                       <a:extLst>
                         <a:ext uri="{28A0092B-C50C-407E-A947-70E740481C1C}">
                           <a14:useLocalDpi xmlns:a14="http://schemas.microsoft.com/office/drawing/2010/main" val="0"/>
@@ -2011,7 +2011,7 @@
           <w:lang w:val="en-US"/>
         </w:rPr>
       </w:pPr>
-      <w:hyperlink r:id="rId7" w:history="1">
+      <w:hyperlink r:id="rId8" w:history="1">
         <w:r>
           <w:rPr>
             <w:rStyle w:val="Hyperlink"/>
@@ -2029,7 +2029,7 @@
         </w:rPr>
         <w:t xml:space="preserve">: </w:t>
       </w:r>
-      <w:hyperlink r:id="rId8" w:history="1">
+      <w:hyperlink r:id="rId9" w:history="1">
         <w:r>
           <w:rPr>
             <w:rStyle w:val="Hyperlink"/>
@@ -2047,7 +2047,7 @@
         </w:rPr>
         <w:t xml:space="preserve"> </w:t>
       </w:r>
-      <w:hyperlink r:id="rId9" w:history="1">
+      <w:hyperlink r:id="rId10" w:history="1">
         <w:r>
           <w:rPr>
             <w:rStyle w:val="Hyperlink"/>
@@ -2299,143 +2299,6 @@
         </w:rPr>
         <w:t xml:space="preserve"> - </w:t>
       </w:r>
-      <w:hyperlink r:id="rId10" w:history="1">
-        <w:r>
-          <w:rPr>
-            <w:rStyle w:val="Hyperlink"/>
-            <w:lang w:val="en-US"/>
-          </w:rPr>
-          <w:t>here</w:t>
-        </w:r>
-      </w:hyperlink>
-    </w:p>
-    <w:p>
-      <w:pPr>
-        <w:rPr>
-          <w:rStyle w:val="Hyperlink"/>
-          <w:lang w:val="en-US"/>
-        </w:rPr>
-      </w:pPr>
-    </w:p>
-    <w:p>
-      <w:pPr>
-        <w:rPr>
-          <w:color w:val="000000" w:themeColor="text1"/>
-          <w:lang w:val="en-US"/>
-        </w:rPr>
-      </w:pPr>
-      <w:r>
-        <w:rPr>
-          <w:color w:val="000000" w:themeColor="text1"/>
-          <w:lang w:val="en-US"/>
-        </w:rPr>
-        <w:t xml:space="preserve">You must override </w:t>
-      </w:r>
-      <w:proofErr w:type="spellStart"/>
-      <w:proofErr w:type="gramStart"/>
-      <w:r>
-        <w:rPr>
-          <w:color w:val="000000" w:themeColor="text1"/>
-          <w:lang w:val="en-US"/>
-        </w:rPr>
-        <w:t>hashCode</w:t>
-      </w:r>
-      <w:proofErr w:type="spellEnd"/>
-      <w:r>
-        <w:rPr>
-          <w:color w:val="000000" w:themeColor="text1"/>
-          <w:lang w:val="en-US"/>
-        </w:rPr>
-        <w:t>(</w:t>
-      </w:r>
-      <w:proofErr w:type="gramEnd"/>
-      <w:r>
-        <w:rPr>
-          <w:color w:val="000000" w:themeColor="text1"/>
-          <w:lang w:val="en-US"/>
-        </w:rPr>
-        <w:t xml:space="preserve">) in every class that overrides equals(). Failure to do so will result in a violation of the general contract for </w:t>
-      </w:r>
-      <w:proofErr w:type="spellStart"/>
-      <w:r>
-        <w:rPr>
-          <w:color w:val="000000" w:themeColor="text1"/>
-          <w:lang w:val="en-US"/>
-        </w:rPr>
-        <w:t>Object.hashCode</w:t>
-      </w:r>
-      <w:proofErr w:type="spellEnd"/>
-      <w:r>
-        <w:rPr>
-          <w:color w:val="000000" w:themeColor="text1"/>
-          <w:lang w:val="en-US"/>
-        </w:rPr>
-        <w:t>(), which wil</w:t>
-      </w:r>
-      <w:bookmarkStart w:id="0" w:name="_GoBack"/>
-      <w:bookmarkEnd w:id="0"/>
-      <w:r>
-        <w:rPr>
-          <w:color w:val="000000" w:themeColor="text1"/>
-          <w:lang w:val="en-US"/>
-        </w:rPr>
-        <w:t xml:space="preserve">l prevent your class from functioning properly in conjunction with all hash-based collections, including </w:t>
-      </w:r>
-      <w:proofErr w:type="spellStart"/>
-      <w:r>
-        <w:rPr>
-          <w:color w:val="000000" w:themeColor="text1"/>
-          <w:lang w:val="en-US"/>
-        </w:rPr>
-        <w:t>HashMap</w:t>
-      </w:r>
-      <w:proofErr w:type="spellEnd"/>
-      <w:r>
-        <w:rPr>
-          <w:color w:val="000000" w:themeColor="text1"/>
-          <w:lang w:val="en-US"/>
-        </w:rPr>
-        <w:t xml:space="preserve">, </w:t>
-      </w:r>
-      <w:proofErr w:type="spellStart"/>
-      <w:r>
-        <w:rPr>
-          <w:color w:val="000000" w:themeColor="text1"/>
-          <w:lang w:val="en-US"/>
-        </w:rPr>
-        <w:t>HashSet</w:t>
-      </w:r>
-      <w:proofErr w:type="spellEnd"/>
-      <w:r>
-        <w:rPr>
-          <w:color w:val="000000" w:themeColor="text1"/>
-          <w:lang w:val="en-US"/>
-        </w:rPr>
-        <w:t xml:space="preserve">, and </w:t>
-      </w:r>
-      <w:proofErr w:type="spellStart"/>
-      <w:r>
-        <w:rPr>
-          <w:color w:val="000000" w:themeColor="text1"/>
-          <w:lang w:val="en-US"/>
-        </w:rPr>
-        <w:t>Hashtable</w:t>
-      </w:r>
-      <w:proofErr w:type="spellEnd"/>
-      <w:r>
-        <w:rPr>
-          <w:color w:val="000000" w:themeColor="text1"/>
-          <w:lang w:val="en-US"/>
-        </w:rPr>
-        <w:t>.</w:t>
-      </w:r>
-      <w:r>
-        <w:rPr>
-          <w:color w:val="000000" w:themeColor="text1"/>
-          <w:lang w:val="en-US"/>
-        </w:rPr>
-        <w:t xml:space="preserve"> – </w:t>
-      </w:r>
       <w:hyperlink r:id="rId11" w:history="1">
         <w:r>
           <w:rPr>
@@ -2445,6 +2308,134 @@
           <w:t>here</w:t>
         </w:r>
       </w:hyperlink>
+    </w:p>
+    <w:p>
+      <w:pPr>
+        <w:rPr>
+          <w:rStyle w:val="Hyperlink"/>
+          <w:lang w:val="en-US"/>
+        </w:rPr>
+      </w:pPr>
+    </w:p>
+    <w:p>
+      <w:pPr>
+        <w:rPr>
+          <w:color w:val="000000" w:themeColor="text1"/>
+          <w:lang w:val="en-US"/>
+        </w:rPr>
+      </w:pPr>
+      <w:r>
+        <w:rPr>
+          <w:color w:val="000000" w:themeColor="text1"/>
+          <w:lang w:val="en-US"/>
+        </w:rPr>
+        <w:t xml:space="preserve">You must override </w:t>
+      </w:r>
+      <w:proofErr w:type="spellStart"/>
+      <w:proofErr w:type="gramStart"/>
+      <w:r>
+        <w:rPr>
+          <w:color w:val="000000" w:themeColor="text1"/>
+          <w:lang w:val="en-US"/>
+        </w:rPr>
+        <w:t>hashCode</w:t>
+      </w:r>
+      <w:proofErr w:type="spellEnd"/>
+      <w:r>
+        <w:rPr>
+          <w:color w:val="000000" w:themeColor="text1"/>
+          <w:lang w:val="en-US"/>
+        </w:rPr>
+        <w:t>(</w:t>
+      </w:r>
+      <w:proofErr w:type="gramEnd"/>
+      <w:r>
+        <w:rPr>
+          <w:color w:val="000000" w:themeColor="text1"/>
+          <w:lang w:val="en-US"/>
+        </w:rPr>
+        <w:t xml:space="preserve">) in every class that overrides equals(). Failure to do so will result in a violation of the general contract for </w:t>
+      </w:r>
+      <w:proofErr w:type="spellStart"/>
+      <w:r>
+        <w:rPr>
+          <w:color w:val="000000" w:themeColor="text1"/>
+          <w:lang w:val="en-US"/>
+        </w:rPr>
+        <w:t>Object.hashCode</w:t>
+      </w:r>
+      <w:proofErr w:type="spellEnd"/>
+      <w:r>
+        <w:rPr>
+          <w:color w:val="000000" w:themeColor="text1"/>
+          <w:lang w:val="en-US"/>
+        </w:rPr>
+        <w:t xml:space="preserve">(), which will prevent your class from functioning properly in conjunction with all hash-based collections, including </w:t>
+      </w:r>
+      <w:proofErr w:type="spellStart"/>
+      <w:r>
+        <w:rPr>
+          <w:color w:val="000000" w:themeColor="text1"/>
+          <w:lang w:val="en-US"/>
+        </w:rPr>
+        <w:t>HashMap</w:t>
+      </w:r>
+      <w:proofErr w:type="spellEnd"/>
+      <w:r>
+        <w:rPr>
+          <w:color w:val="000000" w:themeColor="text1"/>
+          <w:lang w:val="en-US"/>
+        </w:rPr>
+        <w:t xml:space="preserve">, </w:t>
+      </w:r>
+      <w:proofErr w:type="spellStart"/>
+      <w:r>
+        <w:rPr>
+          <w:color w:val="000000" w:themeColor="text1"/>
+          <w:lang w:val="en-US"/>
+        </w:rPr>
+        <w:t>HashSet</w:t>
+      </w:r>
+      <w:proofErr w:type="spellEnd"/>
+      <w:r>
+        <w:rPr>
+          <w:color w:val="000000" w:themeColor="text1"/>
+          <w:lang w:val="en-US"/>
+        </w:rPr>
+        <w:t xml:space="preserve">, and </w:t>
+      </w:r>
+      <w:proofErr w:type="spellStart"/>
+      <w:r>
+        <w:rPr>
+          <w:color w:val="000000" w:themeColor="text1"/>
+          <w:lang w:val="en-US"/>
+        </w:rPr>
+        <w:t>Hashtable</w:t>
+      </w:r>
+      <w:proofErr w:type="spellEnd"/>
+      <w:r>
+        <w:rPr>
+          <w:color w:val="000000" w:themeColor="text1"/>
+          <w:lang w:val="en-US"/>
+        </w:rPr>
+        <w:t>.</w:t>
+      </w:r>
+      <w:r>
+        <w:rPr>
+          <w:color w:val="000000" w:themeColor="text1"/>
+          <w:lang w:val="en-US"/>
+        </w:rPr>
+        <w:t xml:space="preserve"> – </w:t>
+      </w:r>
+      <w:hyperlink r:id="rId12" w:history="1">
+        <w:r>
+          <w:rPr>
+            <w:rStyle w:val="Hyperlink"/>
+            <w:lang w:val="en-US"/>
+          </w:rPr>
+          <w:t>here</w:t>
+        </w:r>
+      </w:hyperlink>
       <w:r>
         <w:rPr>
           <w:color w:val="000000" w:themeColor="text1"/>
@@ -2452,7 +2443,7 @@
         </w:rPr>
         <w:t xml:space="preserve"> </w:t>
       </w:r>
-      <w:hyperlink r:id="rId12" w:history="1">
+      <w:hyperlink r:id="rId13" w:history="1">
         <w:proofErr w:type="spellStart"/>
         <w:r>
           <w:rPr>
@@ -2478,6 +2469,7 @@
         <w:t xml:space="preserve">During the execution of the application, if </w:t>
       </w:r>
       <w:proofErr w:type="spellStart"/>
+      <w:proofErr w:type="gramStart"/>
       <w:r>
         <w:rPr>
           <w:color w:val="000000" w:themeColor="text1"/>
@@ -2491,7 +2483,15 @@
           <w:color w:val="000000" w:themeColor="text1"/>
           <w:lang w:val="en-US"/>
         </w:rPr>
-        <w:t>() is invoked more than once on the same Object then it must consistently return the same Integer value, provided no information used in equals(Object) comparison on the Object is modified.</w:t>
+        <w:t>(</w:t>
+      </w:r>
+      <w:proofErr w:type="gramEnd"/>
+      <w:r>
+        <w:rPr>
+          <w:color w:val="000000" w:themeColor="text1"/>
+          <w:lang w:val="en-US"/>
+        </w:rPr>
+        <w:t>) is invoked more than once on the same Object then it must consistently return the same Integer value, provided no information used in equals(Object) comparison on the Object is modified.</w:t>
       </w:r>
       <w:r>
         <w:rPr>
@@ -2500,6 +2500,292 @@
         </w:rPr>
         <w:t xml:space="preserve"> </w:t>
       </w:r>
+    </w:p>
+    <w:p>
+      <w:pPr>
+        <w:rPr>
+          <w:color w:val="000000" w:themeColor="text1"/>
+          <w:lang w:val="en-US"/>
+        </w:rPr>
+      </w:pPr>
+    </w:p>
+    <w:p>
+      <w:pPr>
+        <w:rPr>
+          <w:color w:val="000000" w:themeColor="text1"/>
+          <w:lang w:val="en-US"/>
+        </w:rPr>
+      </w:pPr>
+    </w:p>
+    <w:p>
+      <w:pPr>
+        <w:rPr>
+          <w:color w:val="000000" w:themeColor="text1"/>
+          <w:lang w:val="en-US"/>
+        </w:rPr>
+      </w:pPr>
+      <w:r>
+        <w:rPr>
+          <w:color w:val="000000" w:themeColor="text1"/>
+          <w:lang w:val="en-US"/>
+        </w:rPr>
+        <w:t xml:space="preserve">Fail Fast vs Fail Safe - </w:t>
+      </w:r>
+      <w:hyperlink r:id="rId14" w:history="1">
+        <w:r>
+          <w:rPr>
+            <w:rStyle w:val="Hyperlink"/>
+            <w:lang w:val="en-US"/>
+          </w:rPr>
+          <w:t>here</w:t>
+        </w:r>
+      </w:hyperlink>
+    </w:p>
+    <w:p>
+      <w:pPr>
+        <w:rPr>
+          <w:color w:val="000000" w:themeColor="text1"/>
+          <w:lang w:val="en-US"/>
+        </w:rPr>
+      </w:pPr>
+    </w:p>
+    <w:p>
+      <w:pPr>
+        <w:rPr>
+          <w:b/>
+          <w:color w:val="000000" w:themeColor="text1"/>
+          <w:lang w:val="en-US"/>
+        </w:rPr>
+      </w:pPr>
+      <w:r>
+        <w:rPr>
+          <w:b/>
+          <w:color w:val="000000" w:themeColor="text1"/>
+          <w:lang w:val="en-US"/>
+        </w:rPr>
+        <w:t xml:space="preserve">UML Diagrams – </w:t>
+      </w:r>
+      <w:hyperlink r:id="rId15" w:history="1">
+        <w:r>
+          <w:rPr>
+            <w:rStyle w:val="Hyperlink"/>
+            <w:b/>
+            <w:lang w:val="en-US"/>
+          </w:rPr>
+          <w:t>here</w:t>
+        </w:r>
+      </w:hyperlink>
+      <w:r>
+        <w:rPr>
+          <w:b/>
+          <w:color w:val="000000" w:themeColor="text1"/>
+          <w:lang w:val="en-US"/>
+        </w:rPr>
+        <w:t xml:space="preserve"> </w:t>
+      </w:r>
+    </w:p>
+    <w:p>
+      <w:pPr>
+        <w:pStyle w:val="ListParagraph"/>
+        <w:numPr>
+          <w:ilvl w:val="0"/>
+          <w:numId w:val="1"/>
+        </w:numPr>
+        <w:rPr>
+          <w:color w:val="000000" w:themeColor="text1"/>
+          <w:lang w:val="en-US"/>
+        </w:rPr>
+      </w:pPr>
+      <w:r>
+        <w:rPr>
+          <w:color w:val="000000" w:themeColor="text1"/>
+          <w:lang w:val="en-US"/>
+        </w:rPr>
+        <w:t>Inheritance</w:t>
+      </w:r>
+      <w:r>
+        <w:rPr>
+          <w:color w:val="000000" w:themeColor="text1"/>
+          <w:lang w:val="en-US"/>
+        </w:rPr>
+        <w:t xml:space="preserve"> </w:t>
+      </w:r>
+      <w:r>
+        <w:rPr>
+          <w:color w:val="000000" w:themeColor="text1"/>
+          <w:lang w:val="en-US"/>
+        </w:rPr>
+        <w:t>(vehicle – car, bus)</w:t>
+      </w:r>
+    </w:p>
+    <w:p>
+      <w:pPr>
+        <w:pStyle w:val="ListParagraph"/>
+        <w:numPr>
+          <w:ilvl w:val="0"/>
+          <w:numId w:val="1"/>
+        </w:numPr>
+        <w:rPr>
+          <w:color w:val="000000" w:themeColor="text1"/>
+          <w:lang w:val="en-US"/>
+        </w:rPr>
+      </w:pPr>
+      <w:r>
+        <w:rPr>
+          <w:color w:val="000000" w:themeColor="text1"/>
+          <w:lang w:val="en-US"/>
+        </w:rPr>
+        <w:t>Interface Implementations</w:t>
+      </w:r>
+      <w:r>
+        <w:rPr>
+          <w:color w:val="000000" w:themeColor="text1"/>
+          <w:lang w:val="en-US"/>
+        </w:rPr>
+        <w:t xml:space="preserve"> (fruit – apple and mango)</w:t>
+      </w:r>
+    </w:p>
+    <w:p>
+      <w:pPr>
+        <w:pStyle w:val="ListParagraph"/>
+        <w:numPr>
+          <w:ilvl w:val="0"/>
+          <w:numId w:val="1"/>
+        </w:numPr>
+        <w:rPr>
+          <w:color w:val="000000" w:themeColor="text1"/>
+          <w:lang w:val="en-US"/>
+        </w:rPr>
+      </w:pPr>
+      <w:r>
+        <w:rPr>
+          <w:color w:val="000000" w:themeColor="text1"/>
+          <w:lang w:val="en-US"/>
+        </w:rPr>
+        <w:t>Bi Directional Association</w:t>
+      </w:r>
+      <w:r>
+        <w:rPr>
+          <w:color w:val="000000" w:themeColor="text1"/>
+          <w:lang w:val="en-US"/>
+        </w:rPr>
+        <w:t xml:space="preserve"> (member and booking)</w:t>
+      </w:r>
+    </w:p>
+    <w:p>
+      <w:pPr>
+        <w:pStyle w:val="ListParagraph"/>
+        <w:numPr>
+          <w:ilvl w:val="0"/>
+          <w:numId w:val="1"/>
+        </w:numPr>
+        <w:rPr>
+          <w:color w:val="000000" w:themeColor="text1"/>
+          <w:lang w:val="en-US"/>
+        </w:rPr>
+      </w:pPr>
+      <w:r>
+        <w:rPr>
+          <w:color w:val="000000" w:themeColor="text1"/>
+          <w:lang w:val="en-US"/>
+        </w:rPr>
+        <w:t>Unidirectional Association</w:t>
+      </w:r>
+      <w:r>
+        <w:rPr>
+          <w:color w:val="000000" w:themeColor="text1"/>
+          <w:lang w:val="en-US"/>
+        </w:rPr>
+        <w:t xml:space="preserve"> (Notifications sent to member)</w:t>
+      </w:r>
+    </w:p>
+    <w:p>
+      <w:pPr>
+        <w:pStyle w:val="ListParagraph"/>
+        <w:numPr>
+          <w:ilvl w:val="0"/>
+          <w:numId w:val="1"/>
+        </w:numPr>
+        <w:rPr>
+          <w:color w:val="000000" w:themeColor="text1"/>
+          <w:lang w:val="en-US"/>
+        </w:rPr>
+      </w:pPr>
+      <w:r>
+        <w:rPr>
+          <w:color w:val="000000" w:themeColor="text1"/>
+          <w:lang w:val="en-US"/>
+        </w:rPr>
+        <w:t>Reflexive Association</w:t>
+      </w:r>
+      <w:r>
+        <w:rPr>
+          <w:color w:val="000000" w:themeColor="text1"/>
+          <w:lang w:val="en-US"/>
+        </w:rPr>
+        <w:t xml:space="preserve"> (Member referring member)</w:t>
+      </w:r>
+    </w:p>
+    <w:p>
+      <w:pPr>
+        <w:pStyle w:val="ListParagraph"/>
+        <w:numPr>
+          <w:ilvl w:val="0"/>
+          <w:numId w:val="1"/>
+        </w:numPr>
+        <w:rPr>
+          <w:color w:val="000000" w:themeColor="text1"/>
+          <w:lang w:val="en-US"/>
+        </w:rPr>
+      </w:pPr>
+      <w:r>
+        <w:rPr>
+          <w:color w:val="000000" w:themeColor="text1"/>
+          <w:lang w:val="en-US"/>
+        </w:rPr>
+        <w:t>Association</w:t>
+      </w:r>
+      <w:r>
+        <w:rPr>
+          <w:color w:val="000000" w:themeColor="text1"/>
+          <w:lang w:val="en-US"/>
+        </w:rPr>
+        <w:t xml:space="preserve"> and Conjunction</w:t>
+      </w:r>
+    </w:p>
+    <w:p>
+      <w:pPr>
+        <w:rPr>
+          <w:color w:val="000000" w:themeColor="text1"/>
+          <w:lang w:val="en-US"/>
+        </w:rPr>
+      </w:pPr>
+    </w:p>
+    <w:p>
+      <w:pPr>
+        <w:rPr>
+          <w:color w:val="000000" w:themeColor="text1"/>
+          <w:lang w:val="en-US"/>
+        </w:rPr>
+      </w:pPr>
+      <w:bookmarkStart w:id="0" w:name="_GoBack"/>
+      <w:bookmarkEnd w:id="0"/>
+    </w:p>
+    <w:p>
+      <w:pPr>
+        <w:rPr>
+          <w:color w:val="000000" w:themeColor="text1"/>
+          <w:lang w:val="en-US"/>
+        </w:rPr>
+      </w:pPr>
+    </w:p>
+    <w:p>
+      <w:pPr>
+        <w:rPr>
+          <w:color w:val="000000" w:themeColor="text1"/>
+          <w:lang w:val="en-US"/>
+        </w:rPr>
+      </w:pPr>
     </w:p>
     <w:p>
       <w:pPr>
@@ -2525,6 +2811,103 @@
     </w:sectPr>
   </w:body>
 </w:document>
+</file>
+
+<file path=word/numbering.xml><?xml version="1.0" encoding="utf-8"?>
+<w:numbering xmlns:wpc="http://schemas.microsoft.com/office/word/2010/wordprocessingCanvas" xmlns:mo="http://schemas.microsoft.com/office/mac/office/2008/main" xmlns:mc="http://schemas.openxmlformats.org/markup-compatibility/2006" xmlns:mv="urn:schemas-microsoft-com:mac:vml" xmlns:o="urn:schemas-microsoft-com:office:office" xmlns:r="http://schemas.openxmlformats.org/officeDocument/2006/relationships" xmlns:m="http://schemas.openxmlformats.org/officeDocument/2006/math" xmlns:v="urn:schemas-microsoft-com:vml" xmlns:wp14="http://schemas.microsoft.com/office/word/2010/wordprocessingDrawing" xmlns:wp="http://schemas.openxmlformats.org/drawingml/2006/wordprocessingDrawing" xmlns:w10="urn:schemas-microsoft-com:office:word" xmlns:w="http://schemas.openxmlformats.org/wordprocessingml/2006/main" xmlns:w14="http://schemas.microsoft.com/office/word/2010/wordml" xmlns:w15="http://schemas.microsoft.com/office/word/2012/wordml" xmlns:wpg="http://schemas.microsoft.com/office/word/2010/wordprocessingGroup" xmlns:wpi="http://schemas.microsoft.com/office/word/2010/wordprocessingInk" xmlns:wne="http://schemas.microsoft.com/office/word/2006/wordml" xmlns:wps="http://schemas.microsoft.com/office/word/2010/wordprocessingShape" mc:Ignorable="w14 w15 wp14">
+  <w:abstractNum w:abstractNumId="0">
+    <w:nsid w:val="44A23FF5"/>
+    <w:multiLevelType w:val="hybridMultilevel"/>
+    <w:tmpl w:val="052CD502"/>
+    <w:lvl w:ilvl="0" w:tplc="0809000F">
+      <w:start w:val="1"/>
+      <w:numFmt w:val="decimal"/>
+      <w:lvlText w:val="%1."/>
+      <w:lvlJc w:val="left"/>
+      <w:pPr>
+        <w:ind w:left="720" w:hanging="360"/>
+      </w:pPr>
+      <w:rPr>
+        <w:rFonts w:hint="default"/>
+      </w:rPr>
+    </w:lvl>
+    <w:lvl w:ilvl="1" w:tplc="08090019" w:tentative="1">
+      <w:start w:val="1"/>
+      <w:numFmt w:val="lowerLetter"/>
+      <w:lvlText w:val="%2."/>
+      <w:lvlJc w:val="left"/>
+      <w:pPr>
+        <w:ind w:left="1440" w:hanging="360"/>
+      </w:pPr>
+    </w:lvl>
+    <w:lvl w:ilvl="2" w:tplc="0809001B" w:tentative="1">
+      <w:start w:val="1"/>
+      <w:numFmt w:val="lowerRoman"/>
+      <w:lvlText w:val="%3."/>
+      <w:lvlJc w:val="right"/>
+      <w:pPr>
+        <w:ind w:left="2160" w:hanging="180"/>
+      </w:pPr>
+    </w:lvl>
+    <w:lvl w:ilvl="3" w:tplc="0809000F" w:tentative="1">
+      <w:start w:val="1"/>
+      <w:numFmt w:val="decimal"/>
+      <w:lvlText w:val="%4."/>
+      <w:lvlJc w:val="left"/>
+      <w:pPr>
+        <w:ind w:left="2880" w:hanging="360"/>
+      </w:pPr>
+    </w:lvl>
+    <w:lvl w:ilvl="4" w:tplc="08090019" w:tentative="1">
+      <w:start w:val="1"/>
+      <w:numFmt w:val="lowerLetter"/>
+      <w:lvlText w:val="%5."/>
+      <w:lvlJc w:val="left"/>
+      <w:pPr>
+        <w:ind w:left="3600" w:hanging="360"/>
+      </w:pPr>
+    </w:lvl>
+    <w:lvl w:ilvl="5" w:tplc="0809001B" w:tentative="1">
+      <w:start w:val="1"/>
+      <w:numFmt w:val="lowerRoman"/>
+      <w:lvlText w:val="%6."/>
+      <w:lvlJc w:val="right"/>
+      <w:pPr>
+        <w:ind w:left="4320" w:hanging="180"/>
+      </w:pPr>
+    </w:lvl>
+    <w:lvl w:ilvl="6" w:tplc="0809000F" w:tentative="1">
+      <w:start w:val="1"/>
+      <w:numFmt w:val="decimal"/>
+      <w:lvlText w:val="%7."/>
+      <w:lvlJc w:val="left"/>
+      <w:pPr>
+        <w:ind w:left="5040" w:hanging="360"/>
+      </w:pPr>
+    </w:lvl>
+    <w:lvl w:ilvl="7" w:tplc="08090019" w:tentative="1">
+      <w:start w:val="1"/>
+      <w:numFmt w:val="lowerLetter"/>
+      <w:lvlText w:val="%8."/>
+      <w:lvlJc w:val="left"/>
+      <w:pPr>
+        <w:ind w:left="5760" w:hanging="360"/>
+      </w:pPr>
+    </w:lvl>
+    <w:lvl w:ilvl="8" w:tplc="0809001B" w:tentative="1">
+      <w:start w:val="1"/>
+      <w:numFmt w:val="lowerRoman"/>
+      <w:lvlText w:val="%9."/>
+      <w:lvlJc w:val="right"/>
+      <w:pPr>
+        <w:ind w:left="6480" w:hanging="180"/>
+      </w:pPr>
+    </w:lvl>
+  </w:abstractNum>
+  <w:num w:numId="1">
+    <w:abstractNumId w:val="0"/>
+  </w:num>
+</w:numbering>
 </file>
 
 <file path=word/styles.xml><?xml version="1.0" encoding="utf-8"?>

</xml_diff>

<commit_message>
Adding some changes realted to system design
</commit_message>
<xml_diff>
--- a/my.java.collection/resources/Important Readings.docx
+++ b/my.java.collection/resources/Important Readings.docx
@@ -2586,172 +2586,75 @@
     </w:p>
     <w:p>
       <w:pPr>
-        <w:pStyle w:val="ListParagraph"/>
-        <w:numPr>
-          <w:ilvl w:val="0"/>
-          <w:numId w:val="1"/>
-        </w:numPr>
-        <w:rPr>
-          <w:color w:val="000000" w:themeColor="text1"/>
-          <w:lang w:val="en-US"/>
-        </w:rPr>
-      </w:pPr>
-      <w:r>
-        <w:rPr>
-          <w:color w:val="000000" w:themeColor="text1"/>
-          <w:lang w:val="en-US"/>
-        </w:rPr>
-        <w:t>Inheritance</w:t>
-      </w:r>
-      <w:r>
-        <w:rPr>
-          <w:color w:val="000000" w:themeColor="text1"/>
-          <w:lang w:val="en-US"/>
-        </w:rPr>
-        <w:t xml:space="preserve"> </w:t>
-      </w:r>
-      <w:r>
-        <w:rPr>
-          <w:color w:val="000000" w:themeColor="text1"/>
-          <w:lang w:val="en-US"/>
-        </w:rPr>
-        <w:t>(vehicle – car, bus)</w:t>
-      </w:r>
-    </w:p>
-    <w:p>
-      <w:pPr>
-        <w:pStyle w:val="ListParagraph"/>
-        <w:numPr>
-          <w:ilvl w:val="0"/>
-          <w:numId w:val="1"/>
-        </w:numPr>
-        <w:rPr>
-          <w:color w:val="000000" w:themeColor="text1"/>
-          <w:lang w:val="en-US"/>
-        </w:rPr>
-      </w:pPr>
-      <w:r>
-        <w:rPr>
-          <w:color w:val="000000" w:themeColor="text1"/>
-          <w:lang w:val="en-US"/>
-        </w:rPr>
-        <w:t>Interface Implementations</w:t>
-      </w:r>
-      <w:r>
-        <w:rPr>
-          <w:color w:val="000000" w:themeColor="text1"/>
-          <w:lang w:val="en-US"/>
-        </w:rPr>
-        <w:t xml:space="preserve"> (fruit – apple and mango)</w:t>
-      </w:r>
-    </w:p>
-    <w:p>
-      <w:pPr>
-        <w:pStyle w:val="ListParagraph"/>
-        <w:numPr>
-          <w:ilvl w:val="0"/>
-          <w:numId w:val="1"/>
-        </w:numPr>
-        <w:rPr>
-          <w:color w:val="000000" w:themeColor="text1"/>
-          <w:lang w:val="en-US"/>
-        </w:rPr>
-      </w:pPr>
-      <w:r>
-        <w:rPr>
-          <w:color w:val="000000" w:themeColor="text1"/>
-          <w:lang w:val="en-US"/>
-        </w:rPr>
-        <w:t>Bi Directional Association</w:t>
-      </w:r>
-      <w:r>
-        <w:rPr>
-          <w:color w:val="000000" w:themeColor="text1"/>
-          <w:lang w:val="en-US"/>
-        </w:rPr>
-        <w:t xml:space="preserve"> (member and booking)</w:t>
-      </w:r>
-    </w:p>
-    <w:p>
-      <w:pPr>
-        <w:pStyle w:val="ListParagraph"/>
-        <w:numPr>
-          <w:ilvl w:val="0"/>
-          <w:numId w:val="1"/>
-        </w:numPr>
-        <w:rPr>
-          <w:color w:val="000000" w:themeColor="text1"/>
-          <w:lang w:val="en-US"/>
-        </w:rPr>
-      </w:pPr>
-      <w:r>
-        <w:rPr>
-          <w:color w:val="000000" w:themeColor="text1"/>
-          <w:lang w:val="en-US"/>
-        </w:rPr>
-        <w:t>Unidirectional Association</w:t>
-      </w:r>
-      <w:r>
-        <w:rPr>
-          <w:color w:val="000000" w:themeColor="text1"/>
-          <w:lang w:val="en-US"/>
-        </w:rPr>
-        <w:t xml:space="preserve"> (Notifications sent to member)</w:t>
-      </w:r>
-    </w:p>
-    <w:p>
-      <w:pPr>
-        <w:pStyle w:val="ListParagraph"/>
-        <w:numPr>
-          <w:ilvl w:val="0"/>
-          <w:numId w:val="1"/>
-        </w:numPr>
-        <w:rPr>
-          <w:color w:val="000000" w:themeColor="text1"/>
-          <w:lang w:val="en-US"/>
-        </w:rPr>
-      </w:pPr>
-      <w:r>
-        <w:rPr>
-          <w:color w:val="000000" w:themeColor="text1"/>
-          <w:lang w:val="en-US"/>
-        </w:rPr>
-        <w:t>Reflexive Association</w:t>
-      </w:r>
-      <w:r>
-        <w:rPr>
-          <w:color w:val="000000" w:themeColor="text1"/>
-          <w:lang w:val="en-US"/>
-        </w:rPr>
-        <w:t xml:space="preserve"> (Member referring member)</w:t>
-      </w:r>
-    </w:p>
-    <w:p>
-      <w:pPr>
-        <w:pStyle w:val="ListParagraph"/>
-        <w:numPr>
-          <w:ilvl w:val="0"/>
-          <w:numId w:val="1"/>
-        </w:numPr>
-        <w:rPr>
-          <w:color w:val="000000" w:themeColor="text1"/>
-          <w:lang w:val="en-US"/>
-        </w:rPr>
-      </w:pPr>
-      <w:r>
-        <w:rPr>
-          <w:color w:val="000000" w:themeColor="text1"/>
-          <w:lang w:val="en-US"/>
-        </w:rPr>
-        <w:t>Association</w:t>
-      </w:r>
-      <w:r>
-        <w:rPr>
-          <w:color w:val="000000" w:themeColor="text1"/>
-          <w:lang w:val="en-US"/>
-        </w:rPr>
-        <w:t xml:space="preserve"> and Conjunction</w:t>
-      </w:r>
+        <w:rPr>
+          <w:b/>
+          <w:color w:val="000000" w:themeColor="text1"/>
+          <w:lang w:val="en-US"/>
+        </w:rPr>
+      </w:pPr>
+    </w:p>
+    <w:p>
+      <w:pPr>
+        <w:rPr>
+          <w:color w:val="000000" w:themeColor="text1"/>
+          <w:lang w:val="en-US"/>
+        </w:rPr>
+      </w:pPr>
+      <w:r>
+        <w:rPr>
+          <w:color w:val="000000" w:themeColor="text1"/>
+          <w:lang w:val="en-US"/>
+        </w:rPr>
+        <w:t xml:space="preserve">Class Loader </w:t>
+      </w:r>
+      <w:r>
+        <w:rPr>
+          <w:color w:val="000000" w:themeColor="text1"/>
+          <w:lang w:val="en-US"/>
+        </w:rPr>
+        <w:t xml:space="preserve">- </w:t>
+      </w:r>
+      <w:hyperlink r:id="rId16" w:history="1">
+        <w:r>
+          <w:rPr>
+            <w:rStyle w:val="Hyperlink"/>
+            <w:lang w:val="en-US"/>
+          </w:rPr>
+          <w:t>here</w:t>
+        </w:r>
+      </w:hyperlink>
+    </w:p>
+    <w:p>
+      <w:pPr>
+        <w:rPr>
+          <w:color w:val="000000" w:themeColor="text1"/>
+          <w:lang w:val="en-US"/>
+        </w:rPr>
+      </w:pPr>
+    </w:p>
+    <w:p>
+      <w:pPr>
+        <w:rPr>
+          <w:color w:val="000000" w:themeColor="text1"/>
+          <w:lang w:val="en-US"/>
+        </w:rPr>
+      </w:pPr>
+    </w:p>
+    <w:p>
+      <w:pPr>
+        <w:rPr>
+          <w:color w:val="000000" w:themeColor="text1"/>
+          <w:lang w:val="en-US"/>
+        </w:rPr>
+      </w:pPr>
+    </w:p>
+    <w:p>
+      <w:pPr>
+        <w:rPr>
+          <w:color w:val="000000" w:themeColor="text1"/>
+          <w:lang w:val="en-US"/>
+        </w:rPr>
+      </w:pPr>
     </w:p>
     <w:p>
       <w:pPr>
@@ -2770,38 +2673,6 @@
       </w:pPr>
       <w:bookmarkStart w:id="0" w:name="_GoBack"/>
       <w:bookmarkEnd w:id="0"/>
-    </w:p>
-    <w:p>
-      <w:pPr>
-        <w:rPr>
-          <w:color w:val="000000" w:themeColor="text1"/>
-          <w:lang w:val="en-US"/>
-        </w:rPr>
-      </w:pPr>
-    </w:p>
-    <w:p>
-      <w:pPr>
-        <w:rPr>
-          <w:color w:val="000000" w:themeColor="text1"/>
-          <w:lang w:val="en-US"/>
-        </w:rPr>
-      </w:pPr>
-    </w:p>
-    <w:p>
-      <w:pPr>
-        <w:rPr>
-          <w:color w:val="000000" w:themeColor="text1"/>
-          <w:lang w:val="en-US"/>
-        </w:rPr>
-      </w:pPr>
-    </w:p>
-    <w:p>
-      <w:pPr>
-        <w:rPr>
-          <w:color w:val="000000" w:themeColor="text1"/>
-          <w:lang w:val="en-US"/>
-        </w:rPr>
-      </w:pPr>
     </w:p>
     <w:sectPr>
       <w:pgSz w:w="11900" w:h="16840"/>

</xml_diff>

<commit_message>
Refacotring packing structure for graphs and others refactoring changes
</commit_message>
<xml_diff>
--- a/my.java.collection/resources/Important Readings.docx
+++ b/my.java.collection/resources/Important Readings.docx
@@ -32,87 +32,21 @@
         <w:rPr>
           <w:lang w:val="en-US"/>
         </w:rPr>
-        <w:t xml:space="preserve">1. Mention some of the object class </w:t>
-      </w:r>
-      <w:proofErr w:type="gramStart"/>
-      <w:r>
-        <w:rPr>
-          <w:lang w:val="en-US"/>
-        </w:rPr>
-        <w:t>methods ?</w:t>
-      </w:r>
-      <w:proofErr w:type="gramEnd"/>
-    </w:p>
-    <w:p>
-      <w:pPr>
-        <w:rPr>
-          <w:lang w:val="en-US"/>
-        </w:rPr>
-      </w:pPr>
-      <w:proofErr w:type="spellStart"/>
-      <w:r>
-        <w:rPr>
-          <w:lang w:val="en-US"/>
-        </w:rPr>
-        <w:t>Ans</w:t>
-      </w:r>
-      <w:proofErr w:type="spellEnd"/>
-      <w:r>
-        <w:rPr>
-          <w:lang w:val="en-US"/>
-        </w:rPr>
-        <w:t xml:space="preserve">: equals, </w:t>
-      </w:r>
-      <w:proofErr w:type="spellStart"/>
-      <w:r>
-        <w:rPr>
-          <w:lang w:val="en-US"/>
-        </w:rPr>
-        <w:t>hashCode</w:t>
-      </w:r>
-      <w:proofErr w:type="spellEnd"/>
-      <w:r>
-        <w:rPr>
-          <w:lang w:val="en-US"/>
-        </w:rPr>
-        <w:t xml:space="preserve">, wait, notify, </w:t>
-      </w:r>
-      <w:proofErr w:type="spellStart"/>
-      <w:r>
-        <w:rPr>
-          <w:lang w:val="en-US"/>
-        </w:rPr>
-        <w:t>notifyAll</w:t>
-      </w:r>
-      <w:proofErr w:type="spellEnd"/>
-      <w:r>
-        <w:rPr>
-          <w:lang w:val="en-US"/>
-        </w:rPr>
-        <w:t xml:space="preserve">, clone (if </w:t>
-      </w:r>
-      <w:proofErr w:type="spellStart"/>
-      <w:r>
-        <w:rPr>
-          <w:lang w:val="en-US"/>
-        </w:rPr>
-        <w:t>cloneable</w:t>
-      </w:r>
-      <w:proofErr w:type="spellEnd"/>
-      <w:r>
-        <w:rPr>
-          <w:lang w:val="en-US"/>
-        </w:rPr>
-        <w:t xml:space="preserve"> is implemented), </w:t>
-      </w:r>
-      <w:proofErr w:type="spellStart"/>
-      <w:r>
-        <w:rPr>
-          <w:lang w:val="en-US"/>
-        </w:rPr>
-        <w:t>getClass</w:t>
-      </w:r>
-      <w:proofErr w:type="spellEnd"/>
+        <w:t>1. Mention some of the object class methods ?</w:t>
+      </w:r>
+    </w:p>
+    <w:p>
+      <w:pPr>
+        <w:rPr>
+          <w:lang w:val="en-US"/>
+        </w:rPr>
+      </w:pPr>
+      <w:r>
+        <w:rPr>
+          <w:lang w:val="en-US"/>
+        </w:rPr>
+        <w:t>Ans: equals, hashCode, wait, notify, notifyAll, clone (if cloneable is implemented), getClass</w:t>
+      </w:r>
     </w:p>
     <w:p>
       <w:pPr>
@@ -1267,90 +1201,20 @@
         <w:rPr>
           <w:lang w:val="en-US"/>
         </w:rPr>
-        <w:t xml:space="preserve">If </w:t>
-      </w:r>
-      <w:proofErr w:type="spellStart"/>
-      <w:r>
-        <w:rPr>
-          <w:lang w:val="en-US"/>
-        </w:rPr>
-        <w:t>SuperClass</w:t>
-      </w:r>
-      <w:proofErr w:type="spellEnd"/>
-      <w:r>
-        <w:rPr>
-          <w:lang w:val="en-US"/>
-        </w:rPr>
-        <w:t xml:space="preserve"> does not declare an exception, then the </w:t>
-      </w:r>
-      <w:proofErr w:type="spellStart"/>
-      <w:r>
-        <w:rPr>
-          <w:lang w:val="en-US"/>
-        </w:rPr>
-        <w:t>SubClass</w:t>
-      </w:r>
-      <w:proofErr w:type="spellEnd"/>
-      <w:r>
-        <w:rPr>
-          <w:lang w:val="en-US"/>
-        </w:rPr>
-        <w:t xml:space="preserve"> can only declare unchecked exceptions, but not the checked exceptions.</w:t>
-      </w:r>
-    </w:p>
-    <w:p>
-      <w:pPr>
-        <w:rPr>
-          <w:lang w:val="en-US"/>
-        </w:rPr>
-      </w:pPr>
-      <w:r>
-        <w:rPr>
-          <w:lang w:val="en-US"/>
-        </w:rPr>
-        <w:t xml:space="preserve">If </w:t>
-      </w:r>
-      <w:proofErr w:type="spellStart"/>
-      <w:r>
-        <w:rPr>
-          <w:lang w:val="en-US"/>
-        </w:rPr>
-        <w:t>SuperClass</w:t>
-      </w:r>
-      <w:proofErr w:type="spellEnd"/>
-      <w:r>
-        <w:rPr>
-          <w:lang w:val="en-US"/>
-        </w:rPr>
-        <w:t xml:space="preserve"> declares an exception, then the </w:t>
-      </w:r>
-      <w:proofErr w:type="spellStart"/>
-      <w:r>
-        <w:rPr>
-          <w:lang w:val="en-US"/>
-        </w:rPr>
-        <w:t>SubClass</w:t>
-      </w:r>
-      <w:proofErr w:type="spellEnd"/>
-      <w:r>
-        <w:rPr>
-          <w:lang w:val="en-US"/>
-        </w:rPr>
-        <w:t xml:space="preserve"> can only declare the child exceptions of the exception declared by the </w:t>
-      </w:r>
-      <w:proofErr w:type="spellStart"/>
-      <w:r>
-        <w:rPr>
-          <w:lang w:val="en-US"/>
-        </w:rPr>
-        <w:t>SuperClass</w:t>
-      </w:r>
-      <w:proofErr w:type="spellEnd"/>
-      <w:r>
-        <w:rPr>
-          <w:lang w:val="en-US"/>
-        </w:rPr>
-        <w:t>, but not any other exception.</w:t>
+        <w:t>If SuperClass does not declare an exception, then the SubClass can only declare unchecked exceptions, but not the checked exceptions.</w:t>
+      </w:r>
+    </w:p>
+    <w:p>
+      <w:pPr>
+        <w:rPr>
+          <w:lang w:val="en-US"/>
+        </w:rPr>
+      </w:pPr>
+      <w:r>
+        <w:rPr>
+          <w:lang w:val="en-US"/>
+        </w:rPr>
+        <w:t>If SuperClass declares an exception, then the SubClass can only declare the child exceptions of the exception declared by the SuperClass, but not any other exception.</w:t>
       </w:r>
     </w:p>
     <w:p>
@@ -1379,49 +1243,11 @@
           <w:lang w:val="en-US"/>
         </w:rPr>
       </w:pPr>
-      <w:proofErr w:type="spellStart"/>
-      <w:proofErr w:type="gramStart"/>
-      <w:r>
-        <w:rPr>
-          <w:lang w:val="en-US"/>
-        </w:rPr>
-        <w:t>ex.getMessage</w:t>
-      </w:r>
-      <w:proofErr w:type="spellEnd"/>
-      <w:proofErr w:type="gramEnd"/>
-      <w:r>
-        <w:rPr>
-          <w:lang w:val="en-US"/>
-        </w:rPr>
-        <w:t xml:space="preserve">(), </w:t>
-      </w:r>
-      <w:proofErr w:type="spellStart"/>
-      <w:r>
-        <w:rPr>
-          <w:lang w:val="en-US"/>
-        </w:rPr>
-        <w:t>ex.getCause</w:t>
-      </w:r>
-      <w:proofErr w:type="spellEnd"/>
-      <w:r>
-        <w:rPr>
-          <w:lang w:val="en-US"/>
-        </w:rPr>
-        <w:t xml:space="preserve">(), </w:t>
-      </w:r>
-      <w:proofErr w:type="spellStart"/>
-      <w:r>
-        <w:rPr>
-          <w:lang w:val="en-US"/>
-        </w:rPr>
-        <w:t>ex.getLocalizedMessage</w:t>
-      </w:r>
-      <w:proofErr w:type="spellEnd"/>
-      <w:r>
-        <w:rPr>
-          <w:lang w:val="en-US"/>
-        </w:rPr>
-        <w:t>()</w:t>
+      <w:r>
+        <w:rPr>
+          <w:lang w:val="en-US"/>
+        </w:rPr>
+        <w:t>ex.getMessage(), ex.getCause(), ex.getLocalizedMessage()</w:t>
       </w:r>
     </w:p>
     <w:p>
@@ -1479,27 +1305,7 @@
           <w:u w:val="none"/>
           <w:lang w:val="en-US"/>
         </w:rPr>
-        <w:t xml:space="preserve">6. </w:t>
-      </w:r>
-      <w:proofErr w:type="spellStart"/>
-      <w:r>
-        <w:rPr>
-          <w:rStyle w:val="Hyperlink"/>
-          <w:color w:val="000000" w:themeColor="text1"/>
-          <w:u w:val="none"/>
-          <w:lang w:val="en-US"/>
-        </w:rPr>
-        <w:t>Arrays.asList</w:t>
-      </w:r>
-      <w:proofErr w:type="spellEnd"/>
-      <w:r>
-        <w:rPr>
-          <w:rStyle w:val="Hyperlink"/>
-          <w:color w:val="000000" w:themeColor="text1"/>
-          <w:u w:val="none"/>
-          <w:lang w:val="en-US"/>
-        </w:rPr>
-        <w:t>(array)</w:t>
+        <w:t>6. Arrays.asList(array)</w:t>
       </w:r>
       <w:r>
         <w:rPr>
@@ -1639,23 +1445,7 @@
           <w:color w:val="000000" w:themeColor="text1"/>
           <w:lang w:val="en-US"/>
         </w:rPr>
-        <w:t xml:space="preserve">7. Static Class Loading </w:t>
-      </w:r>
-      <w:proofErr w:type="gramStart"/>
-      <w:r>
-        <w:rPr>
-          <w:color w:val="000000" w:themeColor="text1"/>
-          <w:lang w:val="en-US"/>
-        </w:rPr>
-        <w:t>vs</w:t>
-      </w:r>
-      <w:proofErr w:type="gramEnd"/>
-      <w:r>
-        <w:rPr>
-          <w:color w:val="000000" w:themeColor="text1"/>
-          <w:lang w:val="en-US"/>
-        </w:rPr>
-        <w:t xml:space="preserve"> Dynamic Class Loading</w:t>
+        <w:t>7. Static Class Loading vs Dynamic Class Loading</w:t>
       </w:r>
     </w:p>
     <w:p>
@@ -1706,15 +1496,7 @@
           <w:color w:val="000000" w:themeColor="text1"/>
           <w:lang w:val="en-US"/>
         </w:rPr>
-        <w:t xml:space="preserve">nonymous </w:t>
-      </w:r>
-      <w:proofErr w:type="gramStart"/>
-      <w:r>
-        <w:rPr>
-          <w:color w:val="000000" w:themeColor="text1"/>
-          <w:lang w:val="en-US"/>
-        </w:rPr>
-        <w:t>class</w:t>
+        <w:t>nonymous class</w:t>
       </w:r>
       <w:r>
         <w:rPr>
@@ -1723,7 +1505,6 @@
         </w:rPr>
         <w:t xml:space="preserve"> ??</w:t>
       </w:r>
-      <w:proofErr w:type="gramEnd"/>
     </w:p>
     <w:p>
       <w:pPr>
@@ -2086,23 +1867,7 @@
           <w:color w:val="000000" w:themeColor="text1"/>
           <w:lang w:val="en-US"/>
         </w:rPr>
-        <w:t xml:space="preserve">When the data must be </w:t>
-      </w:r>
-      <w:proofErr w:type="spellStart"/>
-      <w:r>
-        <w:rPr>
-          <w:color w:val="000000" w:themeColor="text1"/>
-          <w:lang w:val="en-US"/>
-        </w:rPr>
-        <w:t>consisten</w:t>
-      </w:r>
-      <w:proofErr w:type="spellEnd"/>
-      <w:r>
-        <w:rPr>
-          <w:color w:val="000000" w:themeColor="text1"/>
-          <w:lang w:val="en-US"/>
-        </w:rPr>
-        <w:t xml:space="preserve"> without leaving room for error when using a relational database. SQL.</w:t>
+        <w:t>When the data must be consisten without leaving room for error when using a relational database. SQL.</w:t>
       </w:r>
     </w:p>
     <w:p>
@@ -2132,23 +1897,7 @@
           <w:color w:val="000000" w:themeColor="text1"/>
           <w:lang w:val="en-US"/>
         </w:rPr>
-        <w:t xml:space="preserve">When the </w:t>
-      </w:r>
-      <w:proofErr w:type="spellStart"/>
-      <w:r>
-        <w:rPr>
-          <w:color w:val="000000" w:themeColor="text1"/>
-          <w:lang w:val="en-US"/>
-        </w:rPr>
-        <w:t>datastructures</w:t>
-      </w:r>
-      <w:proofErr w:type="spellEnd"/>
-      <w:r>
-        <w:rPr>
-          <w:color w:val="000000" w:themeColor="text1"/>
-          <w:lang w:val="en-US"/>
-        </w:rPr>
-        <w:t xml:space="preserve"> we manage are variable. NoSQL.</w:t>
+        <w:t>When the datastructures we manage are variable. NoSQL.</w:t>
       </w:r>
     </w:p>
     <w:p>
@@ -2203,38 +1952,22 @@
           <w:lang w:val="en-US"/>
         </w:rPr>
       </w:pPr>
-      <w:proofErr w:type="spellStart"/>
-      <w:r>
-        <w:rPr>
-          <w:color w:val="000000" w:themeColor="text1"/>
-          <w:lang w:val="en-US"/>
-        </w:rPr>
-        <w:t>Int</w:t>
-      </w:r>
-      <w:proofErr w:type="spellEnd"/>
-      <w:r>
-        <w:rPr>
-          <w:color w:val="000000" w:themeColor="text1"/>
-          <w:lang w:val="en-US"/>
-        </w:rPr>
-        <w:t xml:space="preserve"> can be converted to char and not Integer. Hence we have to take </w:t>
-      </w:r>
-      <w:proofErr w:type="spellStart"/>
-      <w:r>
-        <w:rPr>
-          <w:color w:val="000000" w:themeColor="text1"/>
-          <w:lang w:val="en-US"/>
-        </w:rPr>
-        <w:t>int</w:t>
-      </w:r>
-      <w:proofErr w:type="spellEnd"/>
-      <w:r>
-        <w:rPr>
-          <w:color w:val="000000" w:themeColor="text1"/>
-          <w:lang w:val="en-US"/>
-        </w:rPr>
-        <w:t xml:space="preserve"> value from integer and then type cast it to char.</w:t>
-      </w:r>
+      <w:r>
+        <w:rPr>
+          <w:color w:val="000000" w:themeColor="text1"/>
+          <w:lang w:val="en-US"/>
+        </w:rPr>
+        <w:t>Int can be converted to char and not Integer. Hence we have to take int value from integer and then ty</w:t>
+      </w:r>
+      <w:r>
+        <w:rPr>
+          <w:color w:val="000000" w:themeColor="text1"/>
+          <w:lang w:val="en-US"/>
+        </w:rPr>
+        <w:t>pe cast it to char ???</w:t>
+      </w:r>
+      <w:bookmarkStart w:id="0" w:name="_GoBack"/>
+      <w:bookmarkEnd w:id="0"/>
     </w:p>
     <w:p>
       <w:pPr>
@@ -2251,53 +1984,12 @@
           <w:lang w:val="en-US"/>
         </w:rPr>
       </w:pPr>
-      <w:proofErr w:type="spellStart"/>
-      <w:r>
-        <w:rPr>
-          <w:color w:val="000000" w:themeColor="text1"/>
-          <w:lang w:val="en-US"/>
-        </w:rPr>
-        <w:t>HashMap</w:t>
-      </w:r>
-      <w:proofErr w:type="spellEnd"/>
-      <w:r>
-        <w:rPr>
-          <w:color w:val="000000" w:themeColor="text1"/>
-          <w:lang w:val="en-US"/>
-        </w:rPr>
-        <w:t xml:space="preserve"> vs </w:t>
-      </w:r>
-      <w:proofErr w:type="spellStart"/>
-      <w:r>
-        <w:rPr>
-          <w:color w:val="000000" w:themeColor="text1"/>
-          <w:lang w:val="en-US"/>
-        </w:rPr>
-        <w:t>TreeMap</w:t>
-      </w:r>
-      <w:proofErr w:type="spellEnd"/>
-      <w:r>
-        <w:rPr>
-          <w:color w:val="000000" w:themeColor="text1"/>
-          <w:lang w:val="en-US"/>
-        </w:rPr>
-        <w:t xml:space="preserve"> vs </w:t>
-      </w:r>
-      <w:proofErr w:type="spellStart"/>
-      <w:r>
-        <w:rPr>
-          <w:color w:val="000000" w:themeColor="text1"/>
-          <w:lang w:val="en-US"/>
-        </w:rPr>
-        <w:t>LinkedHashMap</w:t>
-      </w:r>
-      <w:proofErr w:type="spellEnd"/>
-      <w:r>
-        <w:rPr>
-          <w:color w:val="000000" w:themeColor="text1"/>
-          <w:lang w:val="en-US"/>
-        </w:rPr>
-        <w:t xml:space="preserve"> - </w:t>
+      <w:r>
+        <w:rPr>
+          <w:color w:val="000000" w:themeColor="text1"/>
+          <w:lang w:val="en-US"/>
+        </w:rPr>
+        <w:t xml:space="preserve">HashMap vs TreeMap vs LinkedHashMap - </w:t>
       </w:r>
       <w:hyperlink r:id="rId11" w:history="1">
         <w:r>
@@ -2329,96 +2021,7 @@
           <w:color w:val="000000" w:themeColor="text1"/>
           <w:lang w:val="en-US"/>
         </w:rPr>
-        <w:t xml:space="preserve">You must override </w:t>
-      </w:r>
-      <w:proofErr w:type="spellStart"/>
-      <w:proofErr w:type="gramStart"/>
-      <w:r>
-        <w:rPr>
-          <w:color w:val="000000" w:themeColor="text1"/>
-          <w:lang w:val="en-US"/>
-        </w:rPr>
-        <w:t>hashCode</w:t>
-      </w:r>
-      <w:proofErr w:type="spellEnd"/>
-      <w:r>
-        <w:rPr>
-          <w:color w:val="000000" w:themeColor="text1"/>
-          <w:lang w:val="en-US"/>
-        </w:rPr>
-        <w:t>(</w:t>
-      </w:r>
-      <w:proofErr w:type="gramEnd"/>
-      <w:r>
-        <w:rPr>
-          <w:color w:val="000000" w:themeColor="text1"/>
-          <w:lang w:val="en-US"/>
-        </w:rPr>
-        <w:t xml:space="preserve">) in every class that overrides equals(). Failure to do so will result in a violation of the general contract for </w:t>
-      </w:r>
-      <w:proofErr w:type="spellStart"/>
-      <w:r>
-        <w:rPr>
-          <w:color w:val="000000" w:themeColor="text1"/>
-          <w:lang w:val="en-US"/>
-        </w:rPr>
-        <w:t>Object.hashCode</w:t>
-      </w:r>
-      <w:proofErr w:type="spellEnd"/>
-      <w:r>
-        <w:rPr>
-          <w:color w:val="000000" w:themeColor="text1"/>
-          <w:lang w:val="en-US"/>
-        </w:rPr>
-        <w:t xml:space="preserve">(), which will prevent your class from functioning properly in conjunction with all hash-based collections, including </w:t>
-      </w:r>
-      <w:proofErr w:type="spellStart"/>
-      <w:r>
-        <w:rPr>
-          <w:color w:val="000000" w:themeColor="text1"/>
-          <w:lang w:val="en-US"/>
-        </w:rPr>
-        <w:t>HashMap</w:t>
-      </w:r>
-      <w:proofErr w:type="spellEnd"/>
-      <w:r>
-        <w:rPr>
-          <w:color w:val="000000" w:themeColor="text1"/>
-          <w:lang w:val="en-US"/>
-        </w:rPr>
-        <w:t xml:space="preserve">, </w:t>
-      </w:r>
-      <w:proofErr w:type="spellStart"/>
-      <w:r>
-        <w:rPr>
-          <w:color w:val="000000" w:themeColor="text1"/>
-          <w:lang w:val="en-US"/>
-        </w:rPr>
-        <w:t>HashSet</w:t>
-      </w:r>
-      <w:proofErr w:type="spellEnd"/>
-      <w:r>
-        <w:rPr>
-          <w:color w:val="000000" w:themeColor="text1"/>
-          <w:lang w:val="en-US"/>
-        </w:rPr>
-        <w:t xml:space="preserve">, and </w:t>
-      </w:r>
-      <w:proofErr w:type="spellStart"/>
-      <w:r>
-        <w:rPr>
-          <w:color w:val="000000" w:themeColor="text1"/>
-          <w:lang w:val="en-US"/>
-        </w:rPr>
-        <w:t>Hashtable</w:t>
-      </w:r>
-      <w:proofErr w:type="spellEnd"/>
-      <w:r>
-        <w:rPr>
-          <w:color w:val="000000" w:themeColor="text1"/>
-          <w:lang w:val="en-US"/>
-        </w:rPr>
-        <w:t>.</w:t>
+        <w:t>You must override hashCode() in every class that overrides equals(). Failure to do so will result in a violation of the general contract for Object.hashCode(), which will prevent your class from functioning properly in conjunction with all hash-based collections, including HashMap, HashSet, and Hashtable.</w:t>
       </w:r>
       <w:r>
         <w:rPr>
@@ -2444,7 +2047,6 @@
         <w:t xml:space="preserve"> </w:t>
       </w:r>
       <w:hyperlink r:id="rId13" w:history="1">
-        <w:proofErr w:type="spellStart"/>
         <w:r>
           <w:rPr>
             <w:rStyle w:val="Hyperlink"/>
@@ -2452,7 +2054,6 @@
           </w:rPr>
           <w:t>here</w:t>
         </w:r>
-        <w:proofErr w:type="spellEnd"/>
       </w:hyperlink>
       <w:r>
         <w:rPr>
@@ -2466,32 +2067,7 @@
           <w:color w:val="000000" w:themeColor="text1"/>
           <w:lang w:val="en-US"/>
         </w:rPr>
-        <w:t xml:space="preserve">During the execution of the application, if </w:t>
-      </w:r>
-      <w:proofErr w:type="spellStart"/>
-      <w:proofErr w:type="gramStart"/>
-      <w:r>
-        <w:rPr>
-          <w:color w:val="000000" w:themeColor="text1"/>
-          <w:lang w:val="en-US"/>
-        </w:rPr>
-        <w:t>hashCode</w:t>
-      </w:r>
-      <w:proofErr w:type="spellEnd"/>
-      <w:r>
-        <w:rPr>
-          <w:color w:val="000000" w:themeColor="text1"/>
-          <w:lang w:val="en-US"/>
-        </w:rPr>
-        <w:t>(</w:t>
-      </w:r>
-      <w:proofErr w:type="gramEnd"/>
-      <w:r>
-        <w:rPr>
-          <w:color w:val="000000" w:themeColor="text1"/>
-          <w:lang w:val="en-US"/>
-        </w:rPr>
-        <w:t>) is invoked more than once on the same Object then it must consistently return the same Integer value, provided no information used in equals(Object) comparison on the Object is modified.</w:t>
+        <w:t>During the execution of the application, if hashCode() is invoked more than once on the same Object then it must consistently return the same Integer value, provided no information used in equals(Object) comparison on the Object is modified.</w:t>
       </w:r>
       <w:r>
         <w:rPr>
@@ -2671,8 +2247,6 @@
           <w:lang w:val="en-US"/>
         </w:rPr>
       </w:pPr>
-      <w:bookmarkStart w:id="0" w:name="_GoBack"/>
-      <w:bookmarkEnd w:id="0"/>
     </w:p>
     <w:sectPr>
       <w:pgSz w:w="11900" w:h="16840"/>

</xml_diff>